<commit_message>
adapted font and baseline
</commit_message>
<xml_diff>
--- a/tables/02-art_of_simplifications.docx
+++ b/tables/02-art_of_simplifications.docx
@@ -18,14 +18,14 @@
         <w:tblLook w:firstRow="1" w:lastRow="0" w:firstColumn="0" w:lastColumn="0" w:noHBand="0" w:noVBand="1"/>
       </w:tblPr>
       <w:tblGrid>
-        <w:gridCol w:w="1752"/>
-        <w:gridCol w:w="1690"/>
-        <w:gridCol w:w="677"/>
+        <w:gridCol w:w="1780"/>
+        <w:gridCol w:w="1604"/>
+        <w:gridCol w:w="657"/>
       </w:tblGrid>
       <w:tr>
         <w:trPr>
           <w:cantSplit/>
-          <w:trHeight w:val="623" w:hRule="auto"/>
+          <w:trHeight w:val="615" w:hRule="auto"/>
           <w:tblHeader/>
         </w:trPr>
         <w:tc>
@@ -51,7 +51,7 @@
             </w:pPr>
             <w:r xmlns:w="http://schemas.openxmlformats.org/wordprocessingml/2006/main" xmlns:wp="http://schemas.openxmlformats.org/drawingml/2006/wordprocessingDrawing" xmlns:r="http://schemas.openxmlformats.org/officeDocument/2006/relationships" xmlns:w14="http://schemas.microsoft.com/office/word/2010/wordml">
               <w:rPr>
-                <w:rFonts w:ascii="Roboto Condensed" w:hAnsi="Helvetica" w:eastAsia="Helvetica" w:cs="Helvetica"/>
+                <w:rFonts w:ascii="Arial Narrow" w:hAnsi="Helvetica" w:eastAsia="Helvetica" w:cs="Helvetica"/>
                 <w:sz w:val="22"/>
                 <w:szCs w:val="22"/>
                 <w:color w:val="000000"/>
@@ -83,7 +83,7 @@
             </w:pPr>
             <w:r xmlns:w="http://schemas.openxmlformats.org/wordprocessingml/2006/main" xmlns:wp="http://schemas.openxmlformats.org/drawingml/2006/wordprocessingDrawing" xmlns:r="http://schemas.openxmlformats.org/officeDocument/2006/relationships" xmlns:w14="http://schemas.microsoft.com/office/word/2010/wordml">
               <w:rPr>
-                <w:rFonts w:ascii="Roboto Condensed" w:hAnsi="Helvetica" w:eastAsia="Helvetica" w:cs="Helvetica"/>
+                <w:rFonts w:ascii="Arial Narrow" w:hAnsi="Helvetica" w:eastAsia="Helvetica" w:cs="Helvetica"/>
                 <w:sz w:val="22"/>
                 <w:szCs w:val="22"/>
                 <w:color w:val="000000"/>
@@ -115,7 +115,7 @@
             </w:pPr>
             <w:r xmlns:w="http://schemas.openxmlformats.org/wordprocessingml/2006/main" xmlns:wp="http://schemas.openxmlformats.org/drawingml/2006/wordprocessingDrawing" xmlns:r="http://schemas.openxmlformats.org/officeDocument/2006/relationships" xmlns:w14="http://schemas.microsoft.com/office/word/2010/wordml">
               <w:rPr>
-                <w:rFonts w:ascii="Roboto Condensed" w:hAnsi="Helvetica" w:eastAsia="Helvetica" w:cs="Helvetica"/>
+                <w:rFonts w:ascii="Arial Narrow" w:hAnsi="Helvetica" w:eastAsia="Helvetica" w:cs="Helvetica"/>
                 <w:sz w:val="22"/>
                 <w:szCs w:val="22"/>
                 <w:color w:val="000000"/>
@@ -128,7 +128,7 @@
       <w:tr>
         <w:trPr>
           <w:cantSplit/>
-          <w:trHeight w:val="542" w:hRule="auto"/>
+          <w:trHeight w:val="544" w:hRule="auto"/>
         </w:trPr>
         <w:tc>
           <w:tcPr>
@@ -150,7 +150,7 @@
             </w:pPr>
             <w:r xmlns:w="http://schemas.openxmlformats.org/wordprocessingml/2006/main" xmlns:wp="http://schemas.openxmlformats.org/drawingml/2006/wordprocessingDrawing" xmlns:r="http://schemas.openxmlformats.org/officeDocument/2006/relationships" xmlns:w14="http://schemas.microsoft.com/office/word/2010/wordml">
               <w:rPr>
-                <w:rFonts w:ascii="Roboto Condensed" w:hAnsi="Helvetica" w:eastAsia="Helvetica" w:cs="Helvetica"/>
+                <w:rFonts w:ascii="Arial Narrow" w:hAnsi="Helvetica" w:eastAsia="Helvetica" w:cs="Helvetica"/>
                 <w:sz w:val="18"/>
                 <w:szCs w:val="18"/>
                 <w:color w:val="000000"/>
@@ -179,7 +179,7 @@
             </w:pPr>
             <w:r xmlns:w="http://schemas.openxmlformats.org/wordprocessingml/2006/main" xmlns:wp="http://schemas.openxmlformats.org/drawingml/2006/wordprocessingDrawing" xmlns:r="http://schemas.openxmlformats.org/officeDocument/2006/relationships" xmlns:w14="http://schemas.microsoft.com/office/word/2010/wordml">
               <w:rPr>
-                <w:rFonts w:ascii="Roboto Condensed" w:hAnsi="Helvetica" w:eastAsia="Helvetica" w:cs="Helvetica"/>
+                <w:rFonts w:ascii="Arial Narrow" w:hAnsi="Helvetica" w:eastAsia="Helvetica" w:cs="Helvetica"/>
                 <w:sz w:val="18"/>
                 <w:szCs w:val="18"/>
                 <w:color w:val="000000"/>
@@ -208,7 +208,7 @@
             </w:pPr>
             <w:r xmlns:w="http://schemas.openxmlformats.org/wordprocessingml/2006/main" xmlns:wp="http://schemas.openxmlformats.org/drawingml/2006/wordprocessingDrawing" xmlns:r="http://schemas.openxmlformats.org/officeDocument/2006/relationships" xmlns:w14="http://schemas.microsoft.com/office/word/2010/wordml">
               <w:rPr>
-                <w:rFonts w:ascii="Roboto Condensed" w:hAnsi="Helvetica" w:eastAsia="Helvetica" w:cs="Helvetica"/>
+                <w:rFonts w:ascii="Arial Narrow" w:hAnsi="Helvetica" w:eastAsia="Helvetica" w:cs="Helvetica"/>
                 <w:sz w:val="18"/>
                 <w:szCs w:val="18"/>
                 <w:color w:val="000000"/>
@@ -221,7 +221,7 @@
       <w:tr>
         <w:trPr>
           <w:cantSplit/>
-          <w:trHeight w:val="542" w:hRule="auto"/>
+          <w:trHeight w:val="544" w:hRule="auto"/>
         </w:trPr>
         <w:tc>
           <w:tcPr>
@@ -243,7 +243,7 @@
             </w:pPr>
             <w:r xmlns:w="http://schemas.openxmlformats.org/wordprocessingml/2006/main" xmlns:wp="http://schemas.openxmlformats.org/drawingml/2006/wordprocessingDrawing" xmlns:r="http://schemas.openxmlformats.org/officeDocument/2006/relationships" xmlns:w14="http://schemas.microsoft.com/office/word/2010/wordml">
               <w:rPr>
-                <w:rFonts w:ascii="Roboto Condensed" w:hAnsi="Helvetica" w:eastAsia="Helvetica" w:cs="Helvetica"/>
+                <w:rFonts w:ascii="Arial Narrow" w:hAnsi="Helvetica" w:eastAsia="Helvetica" w:cs="Helvetica"/>
                 <w:sz w:val="18"/>
                 <w:szCs w:val="18"/>
                 <w:color w:val="000000"/>
@@ -272,7 +272,7 @@
             </w:pPr>
             <w:r xmlns:w="http://schemas.openxmlformats.org/wordprocessingml/2006/main" xmlns:wp="http://schemas.openxmlformats.org/drawingml/2006/wordprocessingDrawing" xmlns:r="http://schemas.openxmlformats.org/officeDocument/2006/relationships" xmlns:w14="http://schemas.microsoft.com/office/word/2010/wordml">
               <w:rPr>
-                <w:rFonts w:ascii="Roboto Condensed" w:hAnsi="Helvetica" w:eastAsia="Helvetica" w:cs="Helvetica"/>
+                <w:rFonts w:ascii="Arial Narrow" w:hAnsi="Helvetica" w:eastAsia="Helvetica" w:cs="Helvetica"/>
                 <w:sz w:val="18"/>
                 <w:szCs w:val="18"/>
                 <w:color w:val="000000"/>
@@ -301,7 +301,7 @@
             </w:pPr>
             <w:r xmlns:w="http://schemas.openxmlformats.org/wordprocessingml/2006/main" xmlns:wp="http://schemas.openxmlformats.org/drawingml/2006/wordprocessingDrawing" xmlns:r="http://schemas.openxmlformats.org/officeDocument/2006/relationships" xmlns:w14="http://schemas.microsoft.com/office/word/2010/wordml">
               <w:rPr>
-                <w:rFonts w:ascii="Roboto Condensed" w:hAnsi="Helvetica" w:eastAsia="Helvetica" w:cs="Helvetica"/>
+                <w:rFonts w:ascii="Arial Narrow" w:hAnsi="Helvetica" w:eastAsia="Helvetica" w:cs="Helvetica"/>
                 <w:sz w:val="18"/>
                 <w:szCs w:val="18"/>
                 <w:color w:val="000000"/>
@@ -314,7 +314,7 @@
       <w:tr>
         <w:trPr>
           <w:cantSplit/>
-          <w:trHeight w:val="542" w:hRule="auto"/>
+          <w:trHeight w:val="544" w:hRule="auto"/>
         </w:trPr>
         <w:tc>
           <w:tcPr>
@@ -336,7 +336,7 @@
             </w:pPr>
             <w:r xmlns:w="http://schemas.openxmlformats.org/wordprocessingml/2006/main" xmlns:wp="http://schemas.openxmlformats.org/drawingml/2006/wordprocessingDrawing" xmlns:r="http://schemas.openxmlformats.org/officeDocument/2006/relationships" xmlns:w14="http://schemas.microsoft.com/office/word/2010/wordml">
               <w:rPr>
-                <w:rFonts w:ascii="Roboto Condensed" w:hAnsi="Helvetica" w:eastAsia="Helvetica" w:cs="Helvetica"/>
+                <w:rFonts w:ascii="Arial Narrow" w:hAnsi="Helvetica" w:eastAsia="Helvetica" w:cs="Helvetica"/>
                 <w:sz w:val="18"/>
                 <w:szCs w:val="18"/>
                 <w:color w:val="000000"/>
@@ -365,7 +365,7 @@
             </w:pPr>
             <w:r xmlns:w="http://schemas.openxmlformats.org/wordprocessingml/2006/main" xmlns:wp="http://schemas.openxmlformats.org/drawingml/2006/wordprocessingDrawing" xmlns:r="http://schemas.openxmlformats.org/officeDocument/2006/relationships" xmlns:w14="http://schemas.microsoft.com/office/word/2010/wordml">
               <w:rPr>
-                <w:rFonts w:ascii="Roboto Condensed" w:hAnsi="Helvetica" w:eastAsia="Helvetica" w:cs="Helvetica"/>
+                <w:rFonts w:ascii="Arial Narrow" w:hAnsi="Helvetica" w:eastAsia="Helvetica" w:cs="Helvetica"/>
                 <w:sz w:val="18"/>
                 <w:szCs w:val="18"/>
                 <w:color w:val="000000"/>
@@ -394,7 +394,7 @@
             </w:pPr>
             <w:r xmlns:w="http://schemas.openxmlformats.org/wordprocessingml/2006/main" xmlns:wp="http://schemas.openxmlformats.org/drawingml/2006/wordprocessingDrawing" xmlns:r="http://schemas.openxmlformats.org/officeDocument/2006/relationships" xmlns:w14="http://schemas.microsoft.com/office/word/2010/wordml">
               <w:rPr>
-                <w:rFonts w:ascii="Roboto Condensed" w:hAnsi="Helvetica" w:eastAsia="Helvetica" w:cs="Helvetica"/>
+                <w:rFonts w:ascii="Arial Narrow" w:hAnsi="Helvetica" w:eastAsia="Helvetica" w:cs="Helvetica"/>
                 <w:sz w:val="18"/>
                 <w:szCs w:val="18"/>
                 <w:color w:val="000000"/>
@@ -407,7 +407,7 @@
       <w:tr>
         <w:trPr>
           <w:cantSplit/>
-          <w:trHeight w:val="542" w:hRule="auto"/>
+          <w:trHeight w:val="544" w:hRule="auto"/>
         </w:trPr>
         <w:tc>
           <w:tcPr>
@@ -429,7 +429,7 @@
             </w:pPr>
             <w:r xmlns:w="http://schemas.openxmlformats.org/wordprocessingml/2006/main" xmlns:wp="http://schemas.openxmlformats.org/drawingml/2006/wordprocessingDrawing" xmlns:r="http://schemas.openxmlformats.org/officeDocument/2006/relationships" xmlns:w14="http://schemas.microsoft.com/office/word/2010/wordml">
               <w:rPr>
-                <w:rFonts w:ascii="Roboto Condensed" w:hAnsi="Helvetica" w:eastAsia="Helvetica" w:cs="Helvetica"/>
+                <w:rFonts w:ascii="Arial Narrow" w:hAnsi="Helvetica" w:eastAsia="Helvetica" w:cs="Helvetica"/>
                 <w:sz w:val="18"/>
                 <w:szCs w:val="18"/>
                 <w:color w:val="000000"/>
@@ -458,7 +458,7 @@
             </w:pPr>
             <w:r xmlns:w="http://schemas.openxmlformats.org/wordprocessingml/2006/main" xmlns:wp="http://schemas.openxmlformats.org/drawingml/2006/wordprocessingDrawing" xmlns:r="http://schemas.openxmlformats.org/officeDocument/2006/relationships" xmlns:w14="http://schemas.microsoft.com/office/word/2010/wordml">
               <w:rPr>
-                <w:rFonts w:ascii="Roboto Condensed" w:hAnsi="Helvetica" w:eastAsia="Helvetica" w:cs="Helvetica"/>
+                <w:rFonts w:ascii="Arial Narrow" w:hAnsi="Helvetica" w:eastAsia="Helvetica" w:cs="Helvetica"/>
                 <w:sz w:val="18"/>
                 <w:szCs w:val="18"/>
                 <w:color w:val="000000"/>
@@ -487,7 +487,7 @@
             </w:pPr>
             <w:r xmlns:w="http://schemas.openxmlformats.org/wordprocessingml/2006/main" xmlns:wp="http://schemas.openxmlformats.org/drawingml/2006/wordprocessingDrawing" xmlns:r="http://schemas.openxmlformats.org/officeDocument/2006/relationships" xmlns:w14="http://schemas.microsoft.com/office/word/2010/wordml">
               <w:rPr>
-                <w:rFonts w:ascii="Roboto Condensed" w:hAnsi="Helvetica" w:eastAsia="Helvetica" w:cs="Helvetica"/>
+                <w:rFonts w:ascii="Arial Narrow" w:hAnsi="Helvetica" w:eastAsia="Helvetica" w:cs="Helvetica"/>
                 <w:sz w:val="18"/>
                 <w:szCs w:val="18"/>
                 <w:color w:val="000000"/>
@@ -500,7 +500,7 @@
       <w:tr>
         <w:trPr>
           <w:cantSplit/>
-          <w:trHeight w:val="542" w:hRule="auto"/>
+          <w:trHeight w:val="544" w:hRule="auto"/>
         </w:trPr>
         <w:tc>
           <w:tcPr>
@@ -522,7 +522,7 @@
             </w:pPr>
             <w:r xmlns:w="http://schemas.openxmlformats.org/wordprocessingml/2006/main" xmlns:wp="http://schemas.openxmlformats.org/drawingml/2006/wordprocessingDrawing" xmlns:r="http://schemas.openxmlformats.org/officeDocument/2006/relationships" xmlns:w14="http://schemas.microsoft.com/office/word/2010/wordml">
               <w:rPr>
-                <w:rFonts w:ascii="Roboto Condensed" w:hAnsi="Helvetica" w:eastAsia="Helvetica" w:cs="Helvetica"/>
+                <w:rFonts w:ascii="Arial Narrow" w:hAnsi="Helvetica" w:eastAsia="Helvetica" w:cs="Helvetica"/>
                 <w:sz w:val="18"/>
                 <w:szCs w:val="18"/>
                 <w:color w:val="000000"/>
@@ -551,7 +551,7 @@
             </w:pPr>
             <w:r xmlns:w="http://schemas.openxmlformats.org/wordprocessingml/2006/main" xmlns:wp="http://schemas.openxmlformats.org/drawingml/2006/wordprocessingDrawing" xmlns:r="http://schemas.openxmlformats.org/officeDocument/2006/relationships" xmlns:w14="http://schemas.microsoft.com/office/word/2010/wordml">
               <w:rPr>
-                <w:rFonts w:ascii="Roboto Condensed" w:hAnsi="Helvetica" w:eastAsia="Helvetica" w:cs="Helvetica"/>
+                <w:rFonts w:ascii="Arial Narrow" w:hAnsi="Helvetica" w:eastAsia="Helvetica" w:cs="Helvetica"/>
                 <w:sz w:val="18"/>
                 <w:szCs w:val="18"/>
                 <w:color w:val="000000"/>
@@ -580,7 +580,7 @@
             </w:pPr>
             <w:r xmlns:w="http://schemas.openxmlformats.org/wordprocessingml/2006/main" xmlns:wp="http://schemas.openxmlformats.org/drawingml/2006/wordprocessingDrawing" xmlns:r="http://schemas.openxmlformats.org/officeDocument/2006/relationships" xmlns:w14="http://schemas.microsoft.com/office/word/2010/wordml">
               <w:rPr>
-                <w:rFonts w:ascii="Roboto Condensed" w:hAnsi="Helvetica" w:eastAsia="Helvetica" w:cs="Helvetica"/>
+                <w:rFonts w:ascii="Arial Narrow" w:hAnsi="Helvetica" w:eastAsia="Helvetica" w:cs="Helvetica"/>
                 <w:sz w:val="18"/>
                 <w:szCs w:val="18"/>
                 <w:color w:val="000000"/>
@@ -593,7 +593,7 @@
       <w:tr>
         <w:trPr>
           <w:cantSplit/>
-          <w:trHeight w:val="542" w:hRule="auto"/>
+          <w:trHeight w:val="544" w:hRule="auto"/>
         </w:trPr>
         <w:tc>
           <w:tcPr>
@@ -615,7 +615,7 @@
             </w:pPr>
             <w:r xmlns:w="http://schemas.openxmlformats.org/wordprocessingml/2006/main" xmlns:wp="http://schemas.openxmlformats.org/drawingml/2006/wordprocessingDrawing" xmlns:r="http://schemas.openxmlformats.org/officeDocument/2006/relationships" xmlns:w14="http://schemas.microsoft.com/office/word/2010/wordml">
               <w:rPr>
-                <w:rFonts w:ascii="Roboto Condensed" w:hAnsi="Helvetica" w:eastAsia="Helvetica" w:cs="Helvetica"/>
+                <w:rFonts w:ascii="Arial Narrow" w:hAnsi="Helvetica" w:eastAsia="Helvetica" w:cs="Helvetica"/>
                 <w:sz w:val="18"/>
                 <w:szCs w:val="18"/>
                 <w:color w:val="000000"/>
@@ -644,7 +644,7 @@
             </w:pPr>
             <w:r xmlns:w="http://schemas.openxmlformats.org/wordprocessingml/2006/main" xmlns:wp="http://schemas.openxmlformats.org/drawingml/2006/wordprocessingDrawing" xmlns:r="http://schemas.openxmlformats.org/officeDocument/2006/relationships" xmlns:w14="http://schemas.microsoft.com/office/word/2010/wordml">
               <w:rPr>
-                <w:rFonts w:ascii="Roboto Condensed" w:hAnsi="Helvetica" w:eastAsia="Helvetica" w:cs="Helvetica"/>
+                <w:rFonts w:ascii="Arial Narrow" w:hAnsi="Helvetica" w:eastAsia="Helvetica" w:cs="Helvetica"/>
                 <w:sz w:val="18"/>
                 <w:szCs w:val="18"/>
                 <w:color w:val="000000"/>
@@ -673,7 +673,7 @@
             </w:pPr>
             <w:r xmlns:w="http://schemas.openxmlformats.org/wordprocessingml/2006/main" xmlns:wp="http://schemas.openxmlformats.org/drawingml/2006/wordprocessingDrawing" xmlns:r="http://schemas.openxmlformats.org/officeDocument/2006/relationships" xmlns:w14="http://schemas.microsoft.com/office/word/2010/wordml">
               <w:rPr>
-                <w:rFonts w:ascii="Roboto Condensed" w:hAnsi="Helvetica" w:eastAsia="Helvetica" w:cs="Helvetica"/>
+                <w:rFonts w:ascii="Arial Narrow" w:hAnsi="Helvetica" w:eastAsia="Helvetica" w:cs="Helvetica"/>
                 <w:sz w:val="18"/>
                 <w:szCs w:val="18"/>
                 <w:color w:val="000000"/>
@@ -686,7 +686,7 @@
       <w:tr>
         <w:trPr>
           <w:cantSplit/>
-          <w:trHeight w:val="542" w:hRule="auto"/>
+          <w:trHeight w:val="544" w:hRule="auto"/>
         </w:trPr>
         <w:tc>
           <w:tcPr>
@@ -708,7 +708,7 @@
             </w:pPr>
             <w:r xmlns:w="http://schemas.openxmlformats.org/wordprocessingml/2006/main" xmlns:wp="http://schemas.openxmlformats.org/drawingml/2006/wordprocessingDrawing" xmlns:r="http://schemas.openxmlformats.org/officeDocument/2006/relationships" xmlns:w14="http://schemas.microsoft.com/office/word/2010/wordml">
               <w:rPr>
-                <w:rFonts w:ascii="Roboto Condensed" w:hAnsi="Helvetica" w:eastAsia="Helvetica" w:cs="Helvetica"/>
+                <w:rFonts w:ascii="Arial Narrow" w:hAnsi="Helvetica" w:eastAsia="Helvetica" w:cs="Helvetica"/>
                 <w:sz w:val="18"/>
                 <w:szCs w:val="18"/>
                 <w:color w:val="000000"/>
@@ -737,7 +737,7 @@
             </w:pPr>
             <w:r xmlns:w="http://schemas.openxmlformats.org/wordprocessingml/2006/main" xmlns:wp="http://schemas.openxmlformats.org/drawingml/2006/wordprocessingDrawing" xmlns:r="http://schemas.openxmlformats.org/officeDocument/2006/relationships" xmlns:w14="http://schemas.microsoft.com/office/word/2010/wordml">
               <w:rPr>
-                <w:rFonts w:ascii="Roboto Condensed" w:hAnsi="Helvetica" w:eastAsia="Helvetica" w:cs="Helvetica"/>
+                <w:rFonts w:ascii="Arial Narrow" w:hAnsi="Helvetica" w:eastAsia="Helvetica" w:cs="Helvetica"/>
                 <w:sz w:val="18"/>
                 <w:szCs w:val="18"/>
                 <w:color w:val="000000"/>
@@ -766,7 +766,7 @@
             </w:pPr>
             <w:r xmlns:w="http://schemas.openxmlformats.org/wordprocessingml/2006/main" xmlns:wp="http://schemas.openxmlformats.org/drawingml/2006/wordprocessingDrawing" xmlns:r="http://schemas.openxmlformats.org/officeDocument/2006/relationships" xmlns:w14="http://schemas.microsoft.com/office/word/2010/wordml">
               <w:rPr>
-                <w:rFonts w:ascii="Roboto Condensed" w:hAnsi="Helvetica" w:eastAsia="Helvetica" w:cs="Helvetica"/>
+                <w:rFonts w:ascii="Arial Narrow" w:hAnsi="Helvetica" w:eastAsia="Helvetica" w:cs="Helvetica"/>
                 <w:sz w:val="18"/>
                 <w:szCs w:val="18"/>
                 <w:color w:val="000000"/>
@@ -779,7 +779,7 @@
       <w:tr>
         <w:trPr>
           <w:cantSplit/>
-          <w:trHeight w:val="542" w:hRule="auto"/>
+          <w:trHeight w:val="544" w:hRule="auto"/>
         </w:trPr>
         <w:tc>
           <w:tcPr>
@@ -801,7 +801,7 @@
             </w:pPr>
             <w:r xmlns:w="http://schemas.openxmlformats.org/wordprocessingml/2006/main" xmlns:wp="http://schemas.openxmlformats.org/drawingml/2006/wordprocessingDrawing" xmlns:r="http://schemas.openxmlformats.org/officeDocument/2006/relationships" xmlns:w14="http://schemas.microsoft.com/office/word/2010/wordml">
               <w:rPr>
-                <w:rFonts w:ascii="Roboto Condensed" w:hAnsi="Helvetica" w:eastAsia="Helvetica" w:cs="Helvetica"/>
+                <w:rFonts w:ascii="Arial Narrow" w:hAnsi="Helvetica" w:eastAsia="Helvetica" w:cs="Helvetica"/>
                 <w:sz w:val="18"/>
                 <w:szCs w:val="18"/>
                 <w:color w:val="000000"/>
@@ -830,7 +830,7 @@
             </w:pPr>
             <w:r xmlns:w="http://schemas.openxmlformats.org/wordprocessingml/2006/main" xmlns:wp="http://schemas.openxmlformats.org/drawingml/2006/wordprocessingDrawing" xmlns:r="http://schemas.openxmlformats.org/officeDocument/2006/relationships" xmlns:w14="http://schemas.microsoft.com/office/word/2010/wordml">
               <w:rPr>
-                <w:rFonts w:ascii="Roboto Condensed" w:hAnsi="Helvetica" w:eastAsia="Helvetica" w:cs="Helvetica"/>
+                <w:rFonts w:ascii="Arial Narrow" w:hAnsi="Helvetica" w:eastAsia="Helvetica" w:cs="Helvetica"/>
                 <w:sz w:val="18"/>
                 <w:szCs w:val="18"/>
                 <w:color w:val="000000"/>
@@ -859,7 +859,7 @@
             </w:pPr>
             <w:r xmlns:w="http://schemas.openxmlformats.org/wordprocessingml/2006/main" xmlns:wp="http://schemas.openxmlformats.org/drawingml/2006/wordprocessingDrawing" xmlns:r="http://schemas.openxmlformats.org/officeDocument/2006/relationships" xmlns:w14="http://schemas.microsoft.com/office/word/2010/wordml">
               <w:rPr>
-                <w:rFonts w:ascii="Roboto Condensed" w:hAnsi="Helvetica" w:eastAsia="Helvetica" w:cs="Helvetica"/>
+                <w:rFonts w:ascii="Arial Narrow" w:hAnsi="Helvetica" w:eastAsia="Helvetica" w:cs="Helvetica"/>
                 <w:sz w:val="18"/>
                 <w:szCs w:val="18"/>
                 <w:color w:val="000000"/>
@@ -872,7 +872,7 @@
       <w:tr>
         <w:trPr>
           <w:cantSplit/>
-          <w:trHeight w:val="542" w:hRule="auto"/>
+          <w:trHeight w:val="544" w:hRule="auto"/>
         </w:trPr>
         <w:tc>
           <w:tcPr>
@@ -894,7 +894,7 @@
             </w:pPr>
             <w:r xmlns:w="http://schemas.openxmlformats.org/wordprocessingml/2006/main" xmlns:wp="http://schemas.openxmlformats.org/drawingml/2006/wordprocessingDrawing" xmlns:r="http://schemas.openxmlformats.org/officeDocument/2006/relationships" xmlns:w14="http://schemas.microsoft.com/office/word/2010/wordml">
               <w:rPr>
-                <w:rFonts w:ascii="Roboto Condensed" w:hAnsi="Helvetica" w:eastAsia="Helvetica" w:cs="Helvetica"/>
+                <w:rFonts w:ascii="Arial Narrow" w:hAnsi="Helvetica" w:eastAsia="Helvetica" w:cs="Helvetica"/>
                 <w:sz w:val="18"/>
                 <w:szCs w:val="18"/>
                 <w:color w:val="000000"/>
@@ -923,7 +923,7 @@
             </w:pPr>
             <w:r xmlns:w="http://schemas.openxmlformats.org/wordprocessingml/2006/main" xmlns:wp="http://schemas.openxmlformats.org/drawingml/2006/wordprocessingDrawing" xmlns:r="http://schemas.openxmlformats.org/officeDocument/2006/relationships" xmlns:w14="http://schemas.microsoft.com/office/word/2010/wordml">
               <w:rPr>
-                <w:rFonts w:ascii="Roboto Condensed" w:hAnsi="Helvetica" w:eastAsia="Helvetica" w:cs="Helvetica"/>
+                <w:rFonts w:ascii="Arial Narrow" w:hAnsi="Helvetica" w:eastAsia="Helvetica" w:cs="Helvetica"/>
                 <w:sz w:val="18"/>
                 <w:szCs w:val="18"/>
                 <w:color w:val="000000"/>
@@ -952,7 +952,7 @@
             </w:pPr>
             <w:r xmlns:w="http://schemas.openxmlformats.org/wordprocessingml/2006/main" xmlns:wp="http://schemas.openxmlformats.org/drawingml/2006/wordprocessingDrawing" xmlns:r="http://schemas.openxmlformats.org/officeDocument/2006/relationships" xmlns:w14="http://schemas.microsoft.com/office/word/2010/wordml">
               <w:rPr>
-                <w:rFonts w:ascii="Roboto Condensed" w:hAnsi="Helvetica" w:eastAsia="Helvetica" w:cs="Helvetica"/>
+                <w:rFonts w:ascii="Arial Narrow" w:hAnsi="Helvetica" w:eastAsia="Helvetica" w:cs="Helvetica"/>
                 <w:sz w:val="18"/>
                 <w:szCs w:val="18"/>
                 <w:color w:val="000000"/>
@@ -965,7 +965,7 @@
       <w:tr>
         <w:trPr>
           <w:cantSplit/>
-          <w:trHeight w:val="542" w:hRule="auto"/>
+          <w:trHeight w:val="544" w:hRule="auto"/>
         </w:trPr>
         <w:tc>
           <w:tcPr>
@@ -987,7 +987,7 @@
             </w:pPr>
             <w:r xmlns:w="http://schemas.openxmlformats.org/wordprocessingml/2006/main" xmlns:wp="http://schemas.openxmlformats.org/drawingml/2006/wordprocessingDrawing" xmlns:r="http://schemas.openxmlformats.org/officeDocument/2006/relationships" xmlns:w14="http://schemas.microsoft.com/office/word/2010/wordml">
               <w:rPr>
-                <w:rFonts w:ascii="Roboto Condensed" w:hAnsi="Helvetica" w:eastAsia="Helvetica" w:cs="Helvetica"/>
+                <w:rFonts w:ascii="Arial Narrow" w:hAnsi="Helvetica" w:eastAsia="Helvetica" w:cs="Helvetica"/>
                 <w:sz w:val="18"/>
                 <w:szCs w:val="18"/>
                 <w:color w:val="000000"/>
@@ -1016,7 +1016,7 @@
             </w:pPr>
             <w:r xmlns:w="http://schemas.openxmlformats.org/wordprocessingml/2006/main" xmlns:wp="http://schemas.openxmlformats.org/drawingml/2006/wordprocessingDrawing" xmlns:r="http://schemas.openxmlformats.org/officeDocument/2006/relationships" xmlns:w14="http://schemas.microsoft.com/office/word/2010/wordml">
               <w:rPr>
-                <w:rFonts w:ascii="Roboto Condensed" w:hAnsi="Helvetica" w:eastAsia="Helvetica" w:cs="Helvetica"/>
+                <w:rFonts w:ascii="Arial Narrow" w:hAnsi="Helvetica" w:eastAsia="Helvetica" w:cs="Helvetica"/>
                 <w:sz w:val="18"/>
                 <w:szCs w:val="18"/>
                 <w:color w:val="000000"/>
@@ -1045,7 +1045,7 @@
             </w:pPr>
             <w:r xmlns:w="http://schemas.openxmlformats.org/wordprocessingml/2006/main" xmlns:wp="http://schemas.openxmlformats.org/drawingml/2006/wordprocessingDrawing" xmlns:r="http://schemas.openxmlformats.org/officeDocument/2006/relationships" xmlns:w14="http://schemas.microsoft.com/office/word/2010/wordml">
               <w:rPr>
-                <w:rFonts w:ascii="Roboto Condensed" w:hAnsi="Helvetica" w:eastAsia="Helvetica" w:cs="Helvetica"/>
+                <w:rFonts w:ascii="Arial Narrow" w:hAnsi="Helvetica" w:eastAsia="Helvetica" w:cs="Helvetica"/>
                 <w:sz w:val="18"/>
                 <w:szCs w:val="18"/>
                 <w:color w:val="000000"/>
@@ -1058,7 +1058,7 @@
       <w:tr>
         <w:trPr>
           <w:cantSplit/>
-          <w:trHeight w:val="542" w:hRule="auto"/>
+          <w:trHeight w:val="544" w:hRule="auto"/>
         </w:trPr>
         <w:tc>
           <w:tcPr>
@@ -1080,7 +1080,7 @@
             </w:pPr>
             <w:r xmlns:w="http://schemas.openxmlformats.org/wordprocessingml/2006/main" xmlns:wp="http://schemas.openxmlformats.org/drawingml/2006/wordprocessingDrawing" xmlns:r="http://schemas.openxmlformats.org/officeDocument/2006/relationships" xmlns:w14="http://schemas.microsoft.com/office/word/2010/wordml">
               <w:rPr>
-                <w:rFonts w:ascii="Roboto Condensed" w:hAnsi="Helvetica" w:eastAsia="Helvetica" w:cs="Helvetica"/>
+                <w:rFonts w:ascii="Arial Narrow" w:hAnsi="Helvetica" w:eastAsia="Helvetica" w:cs="Helvetica"/>
                 <w:sz w:val="18"/>
                 <w:szCs w:val="18"/>
                 <w:color w:val="000000"/>
@@ -1109,7 +1109,7 @@
             </w:pPr>
             <w:r xmlns:w="http://schemas.openxmlformats.org/wordprocessingml/2006/main" xmlns:wp="http://schemas.openxmlformats.org/drawingml/2006/wordprocessingDrawing" xmlns:r="http://schemas.openxmlformats.org/officeDocument/2006/relationships" xmlns:w14="http://schemas.microsoft.com/office/word/2010/wordml">
               <w:rPr>
-                <w:rFonts w:ascii="Roboto Condensed" w:hAnsi="Helvetica" w:eastAsia="Helvetica" w:cs="Helvetica"/>
+                <w:rFonts w:ascii="Arial Narrow" w:hAnsi="Helvetica" w:eastAsia="Helvetica" w:cs="Helvetica"/>
                 <w:sz w:val="18"/>
                 <w:szCs w:val="18"/>
                 <w:color w:val="000000"/>
@@ -1138,7 +1138,7 @@
             </w:pPr>
             <w:r xmlns:w="http://schemas.openxmlformats.org/wordprocessingml/2006/main" xmlns:wp="http://schemas.openxmlformats.org/drawingml/2006/wordprocessingDrawing" xmlns:r="http://schemas.openxmlformats.org/officeDocument/2006/relationships" xmlns:w14="http://schemas.microsoft.com/office/word/2010/wordml">
               <w:rPr>
-                <w:rFonts w:ascii="Roboto Condensed" w:hAnsi="Helvetica" w:eastAsia="Helvetica" w:cs="Helvetica"/>
+                <w:rFonts w:ascii="Arial Narrow" w:hAnsi="Helvetica" w:eastAsia="Helvetica" w:cs="Helvetica"/>
                 <w:sz w:val="18"/>
                 <w:szCs w:val="18"/>
                 <w:color w:val="000000"/>
@@ -1151,7 +1151,7 @@
       <w:tr>
         <w:trPr>
           <w:cantSplit/>
-          <w:trHeight w:val="542" w:hRule="auto"/>
+          <w:trHeight w:val="544" w:hRule="auto"/>
         </w:trPr>
         <w:tc>
           <w:tcPr>
@@ -1173,7 +1173,7 @@
             </w:pPr>
             <w:r xmlns:w="http://schemas.openxmlformats.org/wordprocessingml/2006/main" xmlns:wp="http://schemas.openxmlformats.org/drawingml/2006/wordprocessingDrawing" xmlns:r="http://schemas.openxmlformats.org/officeDocument/2006/relationships" xmlns:w14="http://schemas.microsoft.com/office/word/2010/wordml">
               <w:rPr>
-                <w:rFonts w:ascii="Roboto Condensed" w:hAnsi="Helvetica" w:eastAsia="Helvetica" w:cs="Helvetica"/>
+                <w:rFonts w:ascii="Arial Narrow" w:hAnsi="Helvetica" w:eastAsia="Helvetica" w:cs="Helvetica"/>
                 <w:sz w:val="18"/>
                 <w:szCs w:val="18"/>
                 <w:color w:val="000000"/>
@@ -1202,7 +1202,7 @@
             </w:pPr>
             <w:r xmlns:w="http://schemas.openxmlformats.org/wordprocessingml/2006/main" xmlns:wp="http://schemas.openxmlformats.org/drawingml/2006/wordprocessingDrawing" xmlns:r="http://schemas.openxmlformats.org/officeDocument/2006/relationships" xmlns:w14="http://schemas.microsoft.com/office/word/2010/wordml">
               <w:rPr>
-                <w:rFonts w:ascii="Roboto Condensed" w:hAnsi="Helvetica" w:eastAsia="Helvetica" w:cs="Helvetica"/>
+                <w:rFonts w:ascii="Arial Narrow" w:hAnsi="Helvetica" w:eastAsia="Helvetica" w:cs="Helvetica"/>
                 <w:sz w:val="18"/>
                 <w:szCs w:val="18"/>
                 <w:color w:val="000000"/>
@@ -1231,7 +1231,7 @@
             </w:pPr>
             <w:r xmlns:w="http://schemas.openxmlformats.org/wordprocessingml/2006/main" xmlns:wp="http://schemas.openxmlformats.org/drawingml/2006/wordprocessingDrawing" xmlns:r="http://schemas.openxmlformats.org/officeDocument/2006/relationships" xmlns:w14="http://schemas.microsoft.com/office/word/2010/wordml">
               <w:rPr>
-                <w:rFonts w:ascii="Roboto Condensed" w:hAnsi="Helvetica" w:eastAsia="Helvetica" w:cs="Helvetica"/>
+                <w:rFonts w:ascii="Arial Narrow" w:hAnsi="Helvetica" w:eastAsia="Helvetica" w:cs="Helvetica"/>
                 <w:sz w:val="18"/>
                 <w:szCs w:val="18"/>
                 <w:color w:val="000000"/>
@@ -1244,7 +1244,7 @@
       <w:tr>
         <w:trPr>
           <w:cantSplit/>
-          <w:trHeight w:val="542" w:hRule="auto"/>
+          <w:trHeight w:val="544" w:hRule="auto"/>
         </w:trPr>
         <w:tc>
           <w:tcPr>
@@ -1266,7 +1266,7 @@
             </w:pPr>
             <w:r xmlns:w="http://schemas.openxmlformats.org/wordprocessingml/2006/main" xmlns:wp="http://schemas.openxmlformats.org/drawingml/2006/wordprocessingDrawing" xmlns:r="http://schemas.openxmlformats.org/officeDocument/2006/relationships" xmlns:w14="http://schemas.microsoft.com/office/word/2010/wordml">
               <w:rPr>
-                <w:rFonts w:ascii="Roboto Condensed" w:hAnsi="Helvetica" w:eastAsia="Helvetica" w:cs="Helvetica"/>
+                <w:rFonts w:ascii="Arial Narrow" w:hAnsi="Helvetica" w:eastAsia="Helvetica" w:cs="Helvetica"/>
                 <w:sz w:val="18"/>
                 <w:szCs w:val="18"/>
                 <w:color w:val="000000"/>
@@ -1295,7 +1295,7 @@
             </w:pPr>
             <w:r xmlns:w="http://schemas.openxmlformats.org/wordprocessingml/2006/main" xmlns:wp="http://schemas.openxmlformats.org/drawingml/2006/wordprocessingDrawing" xmlns:r="http://schemas.openxmlformats.org/officeDocument/2006/relationships" xmlns:w14="http://schemas.microsoft.com/office/word/2010/wordml">
               <w:rPr>
-                <w:rFonts w:ascii="Roboto Condensed" w:hAnsi="Helvetica" w:eastAsia="Helvetica" w:cs="Helvetica"/>
+                <w:rFonts w:ascii="Arial Narrow" w:hAnsi="Helvetica" w:eastAsia="Helvetica" w:cs="Helvetica"/>
                 <w:sz w:val="18"/>
                 <w:szCs w:val="18"/>
                 <w:color w:val="000000"/>
@@ -1324,7 +1324,7 @@
             </w:pPr>
             <w:r xmlns:w="http://schemas.openxmlformats.org/wordprocessingml/2006/main" xmlns:wp="http://schemas.openxmlformats.org/drawingml/2006/wordprocessingDrawing" xmlns:r="http://schemas.openxmlformats.org/officeDocument/2006/relationships" xmlns:w14="http://schemas.microsoft.com/office/word/2010/wordml">
               <w:rPr>
-                <w:rFonts w:ascii="Roboto Condensed" w:hAnsi="Helvetica" w:eastAsia="Helvetica" w:cs="Helvetica"/>
+                <w:rFonts w:ascii="Arial Narrow" w:hAnsi="Helvetica" w:eastAsia="Helvetica" w:cs="Helvetica"/>
                 <w:sz w:val="18"/>
                 <w:szCs w:val="18"/>
                 <w:color w:val="000000"/>
@@ -1337,7 +1337,7 @@
       <w:tr>
         <w:trPr>
           <w:cantSplit/>
-          <w:trHeight w:val="542" w:hRule="auto"/>
+          <w:trHeight w:val="544" w:hRule="auto"/>
         </w:trPr>
         <w:tc>
           <w:tcPr>
@@ -1359,7 +1359,7 @@
             </w:pPr>
             <w:r xmlns:w="http://schemas.openxmlformats.org/wordprocessingml/2006/main" xmlns:wp="http://schemas.openxmlformats.org/drawingml/2006/wordprocessingDrawing" xmlns:r="http://schemas.openxmlformats.org/officeDocument/2006/relationships" xmlns:w14="http://schemas.microsoft.com/office/word/2010/wordml">
               <w:rPr>
-                <w:rFonts w:ascii="Roboto Condensed" w:hAnsi="Helvetica" w:eastAsia="Helvetica" w:cs="Helvetica"/>
+                <w:rFonts w:ascii="Arial Narrow" w:hAnsi="Helvetica" w:eastAsia="Helvetica" w:cs="Helvetica"/>
                 <w:sz w:val="18"/>
                 <w:szCs w:val="18"/>
                 <w:color w:val="000000"/>
@@ -1388,7 +1388,7 @@
             </w:pPr>
             <w:r xmlns:w="http://schemas.openxmlformats.org/wordprocessingml/2006/main" xmlns:wp="http://schemas.openxmlformats.org/drawingml/2006/wordprocessingDrawing" xmlns:r="http://schemas.openxmlformats.org/officeDocument/2006/relationships" xmlns:w14="http://schemas.microsoft.com/office/word/2010/wordml">
               <w:rPr>
-                <w:rFonts w:ascii="Roboto Condensed" w:hAnsi="Helvetica" w:eastAsia="Helvetica" w:cs="Helvetica"/>
+                <w:rFonts w:ascii="Arial Narrow" w:hAnsi="Helvetica" w:eastAsia="Helvetica" w:cs="Helvetica"/>
                 <w:sz w:val="18"/>
                 <w:szCs w:val="18"/>
                 <w:color w:val="000000"/>
@@ -1417,7 +1417,7 @@
             </w:pPr>
             <w:r xmlns:w="http://schemas.openxmlformats.org/wordprocessingml/2006/main" xmlns:wp="http://schemas.openxmlformats.org/drawingml/2006/wordprocessingDrawing" xmlns:r="http://schemas.openxmlformats.org/officeDocument/2006/relationships" xmlns:w14="http://schemas.microsoft.com/office/word/2010/wordml">
               <w:rPr>
-                <w:rFonts w:ascii="Roboto Condensed" w:hAnsi="Helvetica" w:eastAsia="Helvetica" w:cs="Helvetica"/>
+                <w:rFonts w:ascii="Arial Narrow" w:hAnsi="Helvetica" w:eastAsia="Helvetica" w:cs="Helvetica"/>
                 <w:sz w:val="18"/>
                 <w:szCs w:val="18"/>
                 <w:color w:val="000000"/>
@@ -1430,7 +1430,7 @@
       <w:tr>
         <w:trPr>
           <w:cantSplit/>
-          <w:trHeight w:val="542" w:hRule="auto"/>
+          <w:trHeight w:val="544" w:hRule="auto"/>
         </w:trPr>
         <w:tc>
           <w:tcPr>
@@ -1452,7 +1452,7 @@
             </w:pPr>
             <w:r xmlns:w="http://schemas.openxmlformats.org/wordprocessingml/2006/main" xmlns:wp="http://schemas.openxmlformats.org/drawingml/2006/wordprocessingDrawing" xmlns:r="http://schemas.openxmlformats.org/officeDocument/2006/relationships" xmlns:w14="http://schemas.microsoft.com/office/word/2010/wordml">
               <w:rPr>
-                <w:rFonts w:ascii="Roboto Condensed" w:hAnsi="Helvetica" w:eastAsia="Helvetica" w:cs="Helvetica"/>
+                <w:rFonts w:ascii="Arial Narrow" w:hAnsi="Helvetica" w:eastAsia="Helvetica" w:cs="Helvetica"/>
                 <w:sz w:val="18"/>
                 <w:szCs w:val="18"/>
                 <w:color w:val="000000"/>
@@ -1481,7 +1481,7 @@
             </w:pPr>
             <w:r xmlns:w="http://schemas.openxmlformats.org/wordprocessingml/2006/main" xmlns:wp="http://schemas.openxmlformats.org/drawingml/2006/wordprocessingDrawing" xmlns:r="http://schemas.openxmlformats.org/officeDocument/2006/relationships" xmlns:w14="http://schemas.microsoft.com/office/word/2010/wordml">
               <w:rPr>
-                <w:rFonts w:ascii="Roboto Condensed" w:hAnsi="Helvetica" w:eastAsia="Helvetica" w:cs="Helvetica"/>
+                <w:rFonts w:ascii="Arial Narrow" w:hAnsi="Helvetica" w:eastAsia="Helvetica" w:cs="Helvetica"/>
                 <w:sz w:val="18"/>
                 <w:szCs w:val="18"/>
                 <w:color w:val="000000"/>
@@ -1510,7 +1510,7 @@
             </w:pPr>
             <w:r xmlns:w="http://schemas.openxmlformats.org/wordprocessingml/2006/main" xmlns:wp="http://schemas.openxmlformats.org/drawingml/2006/wordprocessingDrawing" xmlns:r="http://schemas.openxmlformats.org/officeDocument/2006/relationships" xmlns:w14="http://schemas.microsoft.com/office/word/2010/wordml">
               <w:rPr>
-                <w:rFonts w:ascii="Roboto Condensed" w:hAnsi="Helvetica" w:eastAsia="Helvetica" w:cs="Helvetica"/>
+                <w:rFonts w:ascii="Arial Narrow" w:hAnsi="Helvetica" w:eastAsia="Helvetica" w:cs="Helvetica"/>
                 <w:sz w:val="18"/>
                 <w:szCs w:val="18"/>
                 <w:color w:val="000000"/>
@@ -1523,7 +1523,7 @@
       <w:tr>
         <w:trPr>
           <w:cantSplit/>
-          <w:trHeight w:val="542" w:hRule="auto"/>
+          <w:trHeight w:val="544" w:hRule="auto"/>
         </w:trPr>
         <w:tc>
           <w:tcPr>
@@ -1545,7 +1545,7 @@
             </w:pPr>
             <w:r xmlns:w="http://schemas.openxmlformats.org/wordprocessingml/2006/main" xmlns:wp="http://schemas.openxmlformats.org/drawingml/2006/wordprocessingDrawing" xmlns:r="http://schemas.openxmlformats.org/officeDocument/2006/relationships" xmlns:w14="http://schemas.microsoft.com/office/word/2010/wordml">
               <w:rPr>
-                <w:rFonts w:ascii="Roboto Condensed" w:hAnsi="Helvetica" w:eastAsia="Helvetica" w:cs="Helvetica"/>
+                <w:rFonts w:ascii="Arial Narrow" w:hAnsi="Helvetica" w:eastAsia="Helvetica" w:cs="Helvetica"/>
                 <w:sz w:val="18"/>
                 <w:szCs w:val="18"/>
                 <w:color w:val="000000"/>
@@ -1574,7 +1574,7 @@
             </w:pPr>
             <w:r xmlns:w="http://schemas.openxmlformats.org/wordprocessingml/2006/main" xmlns:wp="http://schemas.openxmlformats.org/drawingml/2006/wordprocessingDrawing" xmlns:r="http://schemas.openxmlformats.org/officeDocument/2006/relationships" xmlns:w14="http://schemas.microsoft.com/office/word/2010/wordml">
               <w:rPr>
-                <w:rFonts w:ascii="Roboto Condensed" w:hAnsi="Helvetica" w:eastAsia="Helvetica" w:cs="Helvetica"/>
+                <w:rFonts w:ascii="Arial Narrow" w:hAnsi="Helvetica" w:eastAsia="Helvetica" w:cs="Helvetica"/>
                 <w:sz w:val="18"/>
                 <w:szCs w:val="18"/>
                 <w:color w:val="000000"/>
@@ -1603,7 +1603,7 @@
             </w:pPr>
             <w:r xmlns:w="http://schemas.openxmlformats.org/wordprocessingml/2006/main" xmlns:wp="http://schemas.openxmlformats.org/drawingml/2006/wordprocessingDrawing" xmlns:r="http://schemas.openxmlformats.org/officeDocument/2006/relationships" xmlns:w14="http://schemas.microsoft.com/office/word/2010/wordml">
               <w:rPr>
-                <w:rFonts w:ascii="Roboto Condensed" w:hAnsi="Helvetica" w:eastAsia="Helvetica" w:cs="Helvetica"/>
+                <w:rFonts w:ascii="Arial Narrow" w:hAnsi="Helvetica" w:eastAsia="Helvetica" w:cs="Helvetica"/>
                 <w:sz w:val="18"/>
                 <w:szCs w:val="18"/>
                 <w:color w:val="000000"/>
@@ -1616,7 +1616,7 @@
       <w:tr>
         <w:trPr>
           <w:cantSplit/>
-          <w:trHeight w:val="542" w:hRule="auto"/>
+          <w:trHeight w:val="544" w:hRule="auto"/>
         </w:trPr>
         <w:tc>
           <w:tcPr>
@@ -1638,7 +1638,7 @@
             </w:pPr>
             <w:r xmlns:w="http://schemas.openxmlformats.org/wordprocessingml/2006/main" xmlns:wp="http://schemas.openxmlformats.org/drawingml/2006/wordprocessingDrawing" xmlns:r="http://schemas.openxmlformats.org/officeDocument/2006/relationships" xmlns:w14="http://schemas.microsoft.com/office/word/2010/wordml">
               <w:rPr>
-                <w:rFonts w:ascii="Roboto Condensed" w:hAnsi="Helvetica" w:eastAsia="Helvetica" w:cs="Helvetica"/>
+                <w:rFonts w:ascii="Arial Narrow" w:hAnsi="Helvetica" w:eastAsia="Helvetica" w:cs="Helvetica"/>
                 <w:sz w:val="18"/>
                 <w:szCs w:val="18"/>
                 <w:color w:val="000000"/>
@@ -1667,7 +1667,7 @@
             </w:pPr>
             <w:r xmlns:w="http://schemas.openxmlformats.org/wordprocessingml/2006/main" xmlns:wp="http://schemas.openxmlformats.org/drawingml/2006/wordprocessingDrawing" xmlns:r="http://schemas.openxmlformats.org/officeDocument/2006/relationships" xmlns:w14="http://schemas.microsoft.com/office/word/2010/wordml">
               <w:rPr>
-                <w:rFonts w:ascii="Roboto Condensed" w:hAnsi="Helvetica" w:eastAsia="Helvetica" w:cs="Helvetica"/>
+                <w:rFonts w:ascii="Arial Narrow" w:hAnsi="Helvetica" w:eastAsia="Helvetica" w:cs="Helvetica"/>
                 <w:sz w:val="18"/>
                 <w:szCs w:val="18"/>
                 <w:color w:val="000000"/>
@@ -1696,7 +1696,7 @@
             </w:pPr>
             <w:r xmlns:w="http://schemas.openxmlformats.org/wordprocessingml/2006/main" xmlns:wp="http://schemas.openxmlformats.org/drawingml/2006/wordprocessingDrawing" xmlns:r="http://schemas.openxmlformats.org/officeDocument/2006/relationships" xmlns:w14="http://schemas.microsoft.com/office/word/2010/wordml">
               <w:rPr>
-                <w:rFonts w:ascii="Roboto Condensed" w:hAnsi="Helvetica" w:eastAsia="Helvetica" w:cs="Helvetica"/>
+                <w:rFonts w:ascii="Arial Narrow" w:hAnsi="Helvetica" w:eastAsia="Helvetica" w:cs="Helvetica"/>
                 <w:sz w:val="18"/>
                 <w:szCs w:val="18"/>
                 <w:color w:val="000000"/>
@@ -1709,7 +1709,7 @@
       <w:tr>
         <w:trPr>
           <w:cantSplit/>
-          <w:trHeight w:val="542" w:hRule="auto"/>
+          <w:trHeight w:val="544" w:hRule="auto"/>
         </w:trPr>
         <w:tc>
           <w:tcPr>
@@ -1731,7 +1731,7 @@
             </w:pPr>
             <w:r xmlns:w="http://schemas.openxmlformats.org/wordprocessingml/2006/main" xmlns:wp="http://schemas.openxmlformats.org/drawingml/2006/wordprocessingDrawing" xmlns:r="http://schemas.openxmlformats.org/officeDocument/2006/relationships" xmlns:w14="http://schemas.microsoft.com/office/word/2010/wordml">
               <w:rPr>
-                <w:rFonts w:ascii="Roboto Condensed" w:hAnsi="Helvetica" w:eastAsia="Helvetica" w:cs="Helvetica"/>
+                <w:rFonts w:ascii="Arial Narrow" w:hAnsi="Helvetica" w:eastAsia="Helvetica" w:cs="Helvetica"/>
                 <w:sz w:val="18"/>
                 <w:szCs w:val="18"/>
                 <w:color w:val="000000"/>
@@ -1760,7 +1760,7 @@
             </w:pPr>
             <w:r xmlns:w="http://schemas.openxmlformats.org/wordprocessingml/2006/main" xmlns:wp="http://schemas.openxmlformats.org/drawingml/2006/wordprocessingDrawing" xmlns:r="http://schemas.openxmlformats.org/officeDocument/2006/relationships" xmlns:w14="http://schemas.microsoft.com/office/word/2010/wordml">
               <w:rPr>
-                <w:rFonts w:ascii="Roboto Condensed" w:hAnsi="Helvetica" w:eastAsia="Helvetica" w:cs="Helvetica"/>
+                <w:rFonts w:ascii="Arial Narrow" w:hAnsi="Helvetica" w:eastAsia="Helvetica" w:cs="Helvetica"/>
                 <w:sz w:val="18"/>
                 <w:szCs w:val="18"/>
                 <w:color w:val="000000"/>
@@ -1789,7 +1789,7 @@
             </w:pPr>
             <w:r xmlns:w="http://schemas.openxmlformats.org/wordprocessingml/2006/main" xmlns:wp="http://schemas.openxmlformats.org/drawingml/2006/wordprocessingDrawing" xmlns:r="http://schemas.openxmlformats.org/officeDocument/2006/relationships" xmlns:w14="http://schemas.microsoft.com/office/word/2010/wordml">
               <w:rPr>
-                <w:rFonts w:ascii="Roboto Condensed" w:hAnsi="Helvetica" w:eastAsia="Helvetica" w:cs="Helvetica"/>
+                <w:rFonts w:ascii="Arial Narrow" w:hAnsi="Helvetica" w:eastAsia="Helvetica" w:cs="Helvetica"/>
                 <w:sz w:val="18"/>
                 <w:szCs w:val="18"/>
                 <w:color w:val="000000"/>
@@ -1802,7 +1802,7 @@
       <w:tr>
         <w:trPr>
           <w:cantSplit/>
-          <w:trHeight w:val="542" w:hRule="auto"/>
+          <w:trHeight w:val="544" w:hRule="auto"/>
         </w:trPr>
         <w:tc>
           <w:tcPr>
@@ -1824,7 +1824,7 @@
             </w:pPr>
             <w:r xmlns:w="http://schemas.openxmlformats.org/wordprocessingml/2006/main" xmlns:wp="http://schemas.openxmlformats.org/drawingml/2006/wordprocessingDrawing" xmlns:r="http://schemas.openxmlformats.org/officeDocument/2006/relationships" xmlns:w14="http://schemas.microsoft.com/office/word/2010/wordml">
               <w:rPr>
-                <w:rFonts w:ascii="Roboto Condensed" w:hAnsi="Helvetica" w:eastAsia="Helvetica" w:cs="Helvetica"/>
+                <w:rFonts w:ascii="Arial Narrow" w:hAnsi="Helvetica" w:eastAsia="Helvetica" w:cs="Helvetica"/>
                 <w:sz w:val="18"/>
                 <w:szCs w:val="18"/>
                 <w:color w:val="000000"/>
@@ -1853,7 +1853,7 @@
             </w:pPr>
             <w:r xmlns:w="http://schemas.openxmlformats.org/wordprocessingml/2006/main" xmlns:wp="http://schemas.openxmlformats.org/drawingml/2006/wordprocessingDrawing" xmlns:r="http://schemas.openxmlformats.org/officeDocument/2006/relationships" xmlns:w14="http://schemas.microsoft.com/office/word/2010/wordml">
               <w:rPr>
-                <w:rFonts w:ascii="Roboto Condensed" w:hAnsi="Helvetica" w:eastAsia="Helvetica" w:cs="Helvetica"/>
+                <w:rFonts w:ascii="Arial Narrow" w:hAnsi="Helvetica" w:eastAsia="Helvetica" w:cs="Helvetica"/>
                 <w:sz w:val="18"/>
                 <w:szCs w:val="18"/>
                 <w:color w:val="000000"/>
@@ -1882,7 +1882,7 @@
             </w:pPr>
             <w:r xmlns:w="http://schemas.openxmlformats.org/wordprocessingml/2006/main" xmlns:wp="http://schemas.openxmlformats.org/drawingml/2006/wordprocessingDrawing" xmlns:r="http://schemas.openxmlformats.org/officeDocument/2006/relationships" xmlns:w14="http://schemas.microsoft.com/office/word/2010/wordml">
               <w:rPr>
-                <w:rFonts w:ascii="Roboto Condensed" w:hAnsi="Helvetica" w:eastAsia="Helvetica" w:cs="Helvetica"/>
+                <w:rFonts w:ascii="Arial Narrow" w:hAnsi="Helvetica" w:eastAsia="Helvetica" w:cs="Helvetica"/>
                 <w:sz w:val="18"/>
                 <w:szCs w:val="18"/>
                 <w:color w:val="000000"/>
@@ -1895,7 +1895,7 @@
       <w:tr>
         <w:trPr>
           <w:cantSplit/>
-          <w:trHeight w:val="542" w:hRule="auto"/>
+          <w:trHeight w:val="544" w:hRule="auto"/>
         </w:trPr>
         <w:tc>
           <w:tcPr>
@@ -1917,7 +1917,7 @@
             </w:pPr>
             <w:r xmlns:w="http://schemas.openxmlformats.org/wordprocessingml/2006/main" xmlns:wp="http://schemas.openxmlformats.org/drawingml/2006/wordprocessingDrawing" xmlns:r="http://schemas.openxmlformats.org/officeDocument/2006/relationships" xmlns:w14="http://schemas.microsoft.com/office/word/2010/wordml">
               <w:rPr>
-                <w:rFonts w:ascii="Roboto Condensed" w:hAnsi="Helvetica" w:eastAsia="Helvetica" w:cs="Helvetica"/>
+                <w:rFonts w:ascii="Arial Narrow" w:hAnsi="Helvetica" w:eastAsia="Helvetica" w:cs="Helvetica"/>
                 <w:sz w:val="18"/>
                 <w:szCs w:val="18"/>
                 <w:color w:val="000000"/>
@@ -1946,7 +1946,7 @@
             </w:pPr>
             <w:r xmlns:w="http://schemas.openxmlformats.org/wordprocessingml/2006/main" xmlns:wp="http://schemas.openxmlformats.org/drawingml/2006/wordprocessingDrawing" xmlns:r="http://schemas.openxmlformats.org/officeDocument/2006/relationships" xmlns:w14="http://schemas.microsoft.com/office/word/2010/wordml">
               <w:rPr>
-                <w:rFonts w:ascii="Roboto Condensed" w:hAnsi="Helvetica" w:eastAsia="Helvetica" w:cs="Helvetica"/>
+                <w:rFonts w:ascii="Arial Narrow" w:hAnsi="Helvetica" w:eastAsia="Helvetica" w:cs="Helvetica"/>
                 <w:sz w:val="18"/>
                 <w:szCs w:val="18"/>
                 <w:color w:val="000000"/>
@@ -1975,7 +1975,7 @@
             </w:pPr>
             <w:r xmlns:w="http://schemas.openxmlformats.org/wordprocessingml/2006/main" xmlns:wp="http://schemas.openxmlformats.org/drawingml/2006/wordprocessingDrawing" xmlns:r="http://schemas.openxmlformats.org/officeDocument/2006/relationships" xmlns:w14="http://schemas.microsoft.com/office/word/2010/wordml">
               <w:rPr>
-                <w:rFonts w:ascii="Roboto Condensed" w:hAnsi="Helvetica" w:eastAsia="Helvetica" w:cs="Helvetica"/>
+                <w:rFonts w:ascii="Arial Narrow" w:hAnsi="Helvetica" w:eastAsia="Helvetica" w:cs="Helvetica"/>
                 <w:sz w:val="18"/>
                 <w:szCs w:val="18"/>
                 <w:color w:val="000000"/>
@@ -1988,7 +1988,7 @@
       <w:tr>
         <w:trPr>
           <w:cantSplit/>
-          <w:trHeight w:val="542" w:hRule="auto"/>
+          <w:trHeight w:val="544" w:hRule="auto"/>
         </w:trPr>
         <w:tc>
           <w:tcPr>
@@ -2010,7 +2010,7 @@
             </w:pPr>
             <w:r xmlns:w="http://schemas.openxmlformats.org/wordprocessingml/2006/main" xmlns:wp="http://schemas.openxmlformats.org/drawingml/2006/wordprocessingDrawing" xmlns:r="http://schemas.openxmlformats.org/officeDocument/2006/relationships" xmlns:w14="http://schemas.microsoft.com/office/word/2010/wordml">
               <w:rPr>
-                <w:rFonts w:ascii="Roboto Condensed" w:hAnsi="Helvetica" w:eastAsia="Helvetica" w:cs="Helvetica"/>
+                <w:rFonts w:ascii="Arial Narrow" w:hAnsi="Helvetica" w:eastAsia="Helvetica" w:cs="Helvetica"/>
                 <w:sz w:val="18"/>
                 <w:szCs w:val="18"/>
                 <w:color w:val="000000"/>
@@ -2039,7 +2039,7 @@
             </w:pPr>
             <w:r xmlns:w="http://schemas.openxmlformats.org/wordprocessingml/2006/main" xmlns:wp="http://schemas.openxmlformats.org/drawingml/2006/wordprocessingDrawing" xmlns:r="http://schemas.openxmlformats.org/officeDocument/2006/relationships" xmlns:w14="http://schemas.microsoft.com/office/word/2010/wordml">
               <w:rPr>
-                <w:rFonts w:ascii="Roboto Condensed" w:hAnsi="Helvetica" w:eastAsia="Helvetica" w:cs="Helvetica"/>
+                <w:rFonts w:ascii="Arial Narrow" w:hAnsi="Helvetica" w:eastAsia="Helvetica" w:cs="Helvetica"/>
                 <w:sz w:val="18"/>
                 <w:szCs w:val="18"/>
                 <w:color w:val="000000"/>
@@ -2068,7 +2068,7 @@
             </w:pPr>
             <w:r xmlns:w="http://schemas.openxmlformats.org/wordprocessingml/2006/main" xmlns:wp="http://schemas.openxmlformats.org/drawingml/2006/wordprocessingDrawing" xmlns:r="http://schemas.openxmlformats.org/officeDocument/2006/relationships" xmlns:w14="http://schemas.microsoft.com/office/word/2010/wordml">
               <w:rPr>
-                <w:rFonts w:ascii="Roboto Condensed" w:hAnsi="Helvetica" w:eastAsia="Helvetica" w:cs="Helvetica"/>
+                <w:rFonts w:ascii="Arial Narrow" w:hAnsi="Helvetica" w:eastAsia="Helvetica" w:cs="Helvetica"/>
                 <w:sz w:val="18"/>
                 <w:szCs w:val="18"/>
                 <w:color w:val="000000"/>
@@ -2081,7 +2081,7 @@
       <w:tr>
         <w:trPr>
           <w:cantSplit/>
-          <w:trHeight w:val="542" w:hRule="auto"/>
+          <w:trHeight w:val="544" w:hRule="auto"/>
         </w:trPr>
         <w:tc>
           <w:tcPr>
@@ -2103,7 +2103,7 @@
             </w:pPr>
             <w:r xmlns:w="http://schemas.openxmlformats.org/wordprocessingml/2006/main" xmlns:wp="http://schemas.openxmlformats.org/drawingml/2006/wordprocessingDrawing" xmlns:r="http://schemas.openxmlformats.org/officeDocument/2006/relationships" xmlns:w14="http://schemas.microsoft.com/office/word/2010/wordml">
               <w:rPr>
-                <w:rFonts w:ascii="Roboto Condensed" w:hAnsi="Helvetica" w:eastAsia="Helvetica" w:cs="Helvetica"/>
+                <w:rFonts w:ascii="Arial Narrow" w:hAnsi="Helvetica" w:eastAsia="Helvetica" w:cs="Helvetica"/>
                 <w:sz w:val="18"/>
                 <w:szCs w:val="18"/>
                 <w:color w:val="000000"/>
@@ -2132,7 +2132,7 @@
             </w:pPr>
             <w:r xmlns:w="http://schemas.openxmlformats.org/wordprocessingml/2006/main" xmlns:wp="http://schemas.openxmlformats.org/drawingml/2006/wordprocessingDrawing" xmlns:r="http://schemas.openxmlformats.org/officeDocument/2006/relationships" xmlns:w14="http://schemas.microsoft.com/office/word/2010/wordml">
               <w:rPr>
-                <w:rFonts w:ascii="Roboto Condensed" w:hAnsi="Helvetica" w:eastAsia="Helvetica" w:cs="Helvetica"/>
+                <w:rFonts w:ascii="Arial Narrow" w:hAnsi="Helvetica" w:eastAsia="Helvetica" w:cs="Helvetica"/>
                 <w:sz w:val="18"/>
                 <w:szCs w:val="18"/>
                 <w:color w:val="000000"/>
@@ -2161,7 +2161,7 @@
             </w:pPr>
             <w:r xmlns:w="http://schemas.openxmlformats.org/wordprocessingml/2006/main" xmlns:wp="http://schemas.openxmlformats.org/drawingml/2006/wordprocessingDrawing" xmlns:r="http://schemas.openxmlformats.org/officeDocument/2006/relationships" xmlns:w14="http://schemas.microsoft.com/office/word/2010/wordml">
               <w:rPr>
-                <w:rFonts w:ascii="Roboto Condensed" w:hAnsi="Helvetica" w:eastAsia="Helvetica" w:cs="Helvetica"/>
+                <w:rFonts w:ascii="Arial Narrow" w:hAnsi="Helvetica" w:eastAsia="Helvetica" w:cs="Helvetica"/>
                 <w:sz w:val="18"/>
                 <w:szCs w:val="18"/>
                 <w:color w:val="000000"/>
@@ -2174,7 +2174,7 @@
       <w:tr>
         <w:trPr>
           <w:cantSplit/>
-          <w:trHeight w:val="542" w:hRule="auto"/>
+          <w:trHeight w:val="544" w:hRule="auto"/>
         </w:trPr>
         <w:tc>
           <w:tcPr>
@@ -2196,7 +2196,7 @@
             </w:pPr>
             <w:r xmlns:w="http://schemas.openxmlformats.org/wordprocessingml/2006/main" xmlns:wp="http://schemas.openxmlformats.org/drawingml/2006/wordprocessingDrawing" xmlns:r="http://schemas.openxmlformats.org/officeDocument/2006/relationships" xmlns:w14="http://schemas.microsoft.com/office/word/2010/wordml">
               <w:rPr>
-                <w:rFonts w:ascii="Roboto Condensed" w:hAnsi="Helvetica" w:eastAsia="Helvetica" w:cs="Helvetica"/>
+                <w:rFonts w:ascii="Arial Narrow" w:hAnsi="Helvetica" w:eastAsia="Helvetica" w:cs="Helvetica"/>
                 <w:sz w:val="18"/>
                 <w:szCs w:val="18"/>
                 <w:color w:val="000000"/>
@@ -2225,7 +2225,7 @@
             </w:pPr>
             <w:r xmlns:w="http://schemas.openxmlformats.org/wordprocessingml/2006/main" xmlns:wp="http://schemas.openxmlformats.org/drawingml/2006/wordprocessingDrawing" xmlns:r="http://schemas.openxmlformats.org/officeDocument/2006/relationships" xmlns:w14="http://schemas.microsoft.com/office/word/2010/wordml">
               <w:rPr>
-                <w:rFonts w:ascii="Roboto Condensed" w:hAnsi="Helvetica" w:eastAsia="Helvetica" w:cs="Helvetica"/>
+                <w:rFonts w:ascii="Arial Narrow" w:hAnsi="Helvetica" w:eastAsia="Helvetica" w:cs="Helvetica"/>
                 <w:sz w:val="18"/>
                 <w:szCs w:val="18"/>
                 <w:color w:val="000000"/>
@@ -2254,7 +2254,7 @@
             </w:pPr>
             <w:r xmlns:w="http://schemas.openxmlformats.org/wordprocessingml/2006/main" xmlns:wp="http://schemas.openxmlformats.org/drawingml/2006/wordprocessingDrawing" xmlns:r="http://schemas.openxmlformats.org/officeDocument/2006/relationships" xmlns:w14="http://schemas.microsoft.com/office/word/2010/wordml">
               <w:rPr>
-                <w:rFonts w:ascii="Roboto Condensed" w:hAnsi="Helvetica" w:eastAsia="Helvetica" w:cs="Helvetica"/>
+                <w:rFonts w:ascii="Arial Narrow" w:hAnsi="Helvetica" w:eastAsia="Helvetica" w:cs="Helvetica"/>
                 <w:sz w:val="18"/>
                 <w:szCs w:val="18"/>
                 <w:color w:val="000000"/>
@@ -2267,7 +2267,7 @@
       <w:tr>
         <w:trPr>
           <w:cantSplit/>
-          <w:trHeight w:val="542" w:hRule="auto"/>
+          <w:trHeight w:val="544" w:hRule="auto"/>
         </w:trPr>
         <w:tc>
           <w:tcPr>
@@ -2289,7 +2289,7 @@
             </w:pPr>
             <w:r xmlns:w="http://schemas.openxmlformats.org/wordprocessingml/2006/main" xmlns:wp="http://schemas.openxmlformats.org/drawingml/2006/wordprocessingDrawing" xmlns:r="http://schemas.openxmlformats.org/officeDocument/2006/relationships" xmlns:w14="http://schemas.microsoft.com/office/word/2010/wordml">
               <w:rPr>
-                <w:rFonts w:ascii="Roboto Condensed" w:hAnsi="Helvetica" w:eastAsia="Helvetica" w:cs="Helvetica"/>
+                <w:rFonts w:ascii="Arial Narrow" w:hAnsi="Helvetica" w:eastAsia="Helvetica" w:cs="Helvetica"/>
                 <w:sz w:val="18"/>
                 <w:szCs w:val="18"/>
                 <w:color w:val="000000"/>
@@ -2318,7 +2318,7 @@
             </w:pPr>
             <w:r xmlns:w="http://schemas.openxmlformats.org/wordprocessingml/2006/main" xmlns:wp="http://schemas.openxmlformats.org/drawingml/2006/wordprocessingDrawing" xmlns:r="http://schemas.openxmlformats.org/officeDocument/2006/relationships" xmlns:w14="http://schemas.microsoft.com/office/word/2010/wordml">
               <w:rPr>
-                <w:rFonts w:ascii="Roboto Condensed" w:hAnsi="Helvetica" w:eastAsia="Helvetica" w:cs="Helvetica"/>
+                <w:rFonts w:ascii="Arial Narrow" w:hAnsi="Helvetica" w:eastAsia="Helvetica" w:cs="Helvetica"/>
                 <w:sz w:val="18"/>
                 <w:szCs w:val="18"/>
                 <w:color w:val="000000"/>
@@ -2347,7 +2347,7 @@
             </w:pPr>
             <w:r xmlns:w="http://schemas.openxmlformats.org/wordprocessingml/2006/main" xmlns:wp="http://schemas.openxmlformats.org/drawingml/2006/wordprocessingDrawing" xmlns:r="http://schemas.openxmlformats.org/officeDocument/2006/relationships" xmlns:w14="http://schemas.microsoft.com/office/word/2010/wordml">
               <w:rPr>
-                <w:rFonts w:ascii="Roboto Condensed" w:hAnsi="Helvetica" w:eastAsia="Helvetica" w:cs="Helvetica"/>
+                <w:rFonts w:ascii="Arial Narrow" w:hAnsi="Helvetica" w:eastAsia="Helvetica" w:cs="Helvetica"/>
                 <w:sz w:val="18"/>
                 <w:szCs w:val="18"/>
                 <w:color w:val="000000"/>
@@ -2360,7 +2360,7 @@
       <w:tr>
         <w:trPr>
           <w:cantSplit/>
-          <w:trHeight w:val="542" w:hRule="auto"/>
+          <w:trHeight w:val="544" w:hRule="auto"/>
         </w:trPr>
         <w:tc>
           <w:tcPr>
@@ -2382,7 +2382,7 @@
             </w:pPr>
             <w:r xmlns:w="http://schemas.openxmlformats.org/wordprocessingml/2006/main" xmlns:wp="http://schemas.openxmlformats.org/drawingml/2006/wordprocessingDrawing" xmlns:r="http://schemas.openxmlformats.org/officeDocument/2006/relationships" xmlns:w14="http://schemas.microsoft.com/office/word/2010/wordml">
               <w:rPr>
-                <w:rFonts w:ascii="Roboto Condensed" w:hAnsi="Helvetica" w:eastAsia="Helvetica" w:cs="Helvetica"/>
+                <w:rFonts w:ascii="Arial Narrow" w:hAnsi="Helvetica" w:eastAsia="Helvetica" w:cs="Helvetica"/>
                 <w:sz w:val="18"/>
                 <w:szCs w:val="18"/>
                 <w:color w:val="000000"/>
@@ -2411,7 +2411,7 @@
             </w:pPr>
             <w:r xmlns:w="http://schemas.openxmlformats.org/wordprocessingml/2006/main" xmlns:wp="http://schemas.openxmlformats.org/drawingml/2006/wordprocessingDrawing" xmlns:r="http://schemas.openxmlformats.org/officeDocument/2006/relationships" xmlns:w14="http://schemas.microsoft.com/office/word/2010/wordml">
               <w:rPr>
-                <w:rFonts w:ascii="Roboto Condensed" w:hAnsi="Helvetica" w:eastAsia="Helvetica" w:cs="Helvetica"/>
+                <w:rFonts w:ascii="Arial Narrow" w:hAnsi="Helvetica" w:eastAsia="Helvetica" w:cs="Helvetica"/>
                 <w:sz w:val="18"/>
                 <w:szCs w:val="18"/>
                 <w:color w:val="000000"/>
@@ -2440,7 +2440,7 @@
             </w:pPr>
             <w:r xmlns:w="http://schemas.openxmlformats.org/wordprocessingml/2006/main" xmlns:wp="http://schemas.openxmlformats.org/drawingml/2006/wordprocessingDrawing" xmlns:r="http://schemas.openxmlformats.org/officeDocument/2006/relationships" xmlns:w14="http://schemas.microsoft.com/office/word/2010/wordml">
               <w:rPr>
-                <w:rFonts w:ascii="Roboto Condensed" w:hAnsi="Helvetica" w:eastAsia="Helvetica" w:cs="Helvetica"/>
+                <w:rFonts w:ascii="Arial Narrow" w:hAnsi="Helvetica" w:eastAsia="Helvetica" w:cs="Helvetica"/>
                 <w:sz w:val="18"/>
                 <w:szCs w:val="18"/>
                 <w:color w:val="000000"/>
@@ -2453,7 +2453,7 @@
       <w:tr>
         <w:trPr>
           <w:cantSplit/>
-          <w:trHeight w:val="542" w:hRule="auto"/>
+          <w:trHeight w:val="544" w:hRule="auto"/>
         </w:trPr>
         <w:tc>
           <w:tcPr>
@@ -2475,7 +2475,7 @@
             </w:pPr>
             <w:r xmlns:w="http://schemas.openxmlformats.org/wordprocessingml/2006/main" xmlns:wp="http://schemas.openxmlformats.org/drawingml/2006/wordprocessingDrawing" xmlns:r="http://schemas.openxmlformats.org/officeDocument/2006/relationships" xmlns:w14="http://schemas.microsoft.com/office/word/2010/wordml">
               <w:rPr>
-                <w:rFonts w:ascii="Roboto Condensed" w:hAnsi="Helvetica" w:eastAsia="Helvetica" w:cs="Helvetica"/>
+                <w:rFonts w:ascii="Arial Narrow" w:hAnsi="Helvetica" w:eastAsia="Helvetica" w:cs="Helvetica"/>
                 <w:sz w:val="18"/>
                 <w:szCs w:val="18"/>
                 <w:color w:val="000000"/>
@@ -2504,7 +2504,7 @@
             </w:pPr>
             <w:r xmlns:w="http://schemas.openxmlformats.org/wordprocessingml/2006/main" xmlns:wp="http://schemas.openxmlformats.org/drawingml/2006/wordprocessingDrawing" xmlns:r="http://schemas.openxmlformats.org/officeDocument/2006/relationships" xmlns:w14="http://schemas.microsoft.com/office/word/2010/wordml">
               <w:rPr>
-                <w:rFonts w:ascii="Roboto Condensed" w:hAnsi="Helvetica" w:eastAsia="Helvetica" w:cs="Helvetica"/>
+                <w:rFonts w:ascii="Arial Narrow" w:hAnsi="Helvetica" w:eastAsia="Helvetica" w:cs="Helvetica"/>
                 <w:sz w:val="18"/>
                 <w:szCs w:val="18"/>
                 <w:color w:val="000000"/>
@@ -2533,7 +2533,7 @@
             </w:pPr>
             <w:r xmlns:w="http://schemas.openxmlformats.org/wordprocessingml/2006/main" xmlns:wp="http://schemas.openxmlformats.org/drawingml/2006/wordprocessingDrawing" xmlns:r="http://schemas.openxmlformats.org/officeDocument/2006/relationships" xmlns:w14="http://schemas.microsoft.com/office/word/2010/wordml">
               <w:rPr>
-                <w:rFonts w:ascii="Roboto Condensed" w:hAnsi="Helvetica" w:eastAsia="Helvetica" w:cs="Helvetica"/>
+                <w:rFonts w:ascii="Arial Narrow" w:hAnsi="Helvetica" w:eastAsia="Helvetica" w:cs="Helvetica"/>
                 <w:sz w:val="18"/>
                 <w:szCs w:val="18"/>
                 <w:color w:val="000000"/>
@@ -2546,7 +2546,7 @@
       <w:tr>
         <w:trPr>
           <w:cantSplit/>
-          <w:trHeight w:val="542" w:hRule="auto"/>
+          <w:trHeight w:val="544" w:hRule="auto"/>
         </w:trPr>
         <w:tc>
           <w:tcPr>
@@ -2568,7 +2568,7 @@
             </w:pPr>
             <w:r xmlns:w="http://schemas.openxmlformats.org/wordprocessingml/2006/main" xmlns:wp="http://schemas.openxmlformats.org/drawingml/2006/wordprocessingDrawing" xmlns:r="http://schemas.openxmlformats.org/officeDocument/2006/relationships" xmlns:w14="http://schemas.microsoft.com/office/word/2010/wordml">
               <w:rPr>
-                <w:rFonts w:ascii="Roboto Condensed" w:hAnsi="Helvetica" w:eastAsia="Helvetica" w:cs="Helvetica"/>
+                <w:rFonts w:ascii="Arial Narrow" w:hAnsi="Helvetica" w:eastAsia="Helvetica" w:cs="Helvetica"/>
                 <w:sz w:val="18"/>
                 <w:szCs w:val="18"/>
                 <w:color w:val="000000"/>
@@ -2597,7 +2597,7 @@
             </w:pPr>
             <w:r xmlns:w="http://schemas.openxmlformats.org/wordprocessingml/2006/main" xmlns:wp="http://schemas.openxmlformats.org/drawingml/2006/wordprocessingDrawing" xmlns:r="http://schemas.openxmlformats.org/officeDocument/2006/relationships" xmlns:w14="http://schemas.microsoft.com/office/word/2010/wordml">
               <w:rPr>
-                <w:rFonts w:ascii="Roboto Condensed" w:hAnsi="Helvetica" w:eastAsia="Helvetica" w:cs="Helvetica"/>
+                <w:rFonts w:ascii="Arial Narrow" w:hAnsi="Helvetica" w:eastAsia="Helvetica" w:cs="Helvetica"/>
                 <w:sz w:val="18"/>
                 <w:szCs w:val="18"/>
                 <w:color w:val="000000"/>
@@ -2626,7 +2626,7 @@
             </w:pPr>
             <w:r xmlns:w="http://schemas.openxmlformats.org/wordprocessingml/2006/main" xmlns:wp="http://schemas.openxmlformats.org/drawingml/2006/wordprocessingDrawing" xmlns:r="http://schemas.openxmlformats.org/officeDocument/2006/relationships" xmlns:w14="http://schemas.microsoft.com/office/word/2010/wordml">
               <w:rPr>
-                <w:rFonts w:ascii="Roboto Condensed" w:hAnsi="Helvetica" w:eastAsia="Helvetica" w:cs="Helvetica"/>
+                <w:rFonts w:ascii="Arial Narrow" w:hAnsi="Helvetica" w:eastAsia="Helvetica" w:cs="Helvetica"/>
                 <w:sz w:val="18"/>
                 <w:szCs w:val="18"/>
                 <w:color w:val="000000"/>
@@ -2639,7 +2639,7 @@
       <w:tr>
         <w:trPr>
           <w:cantSplit/>
-          <w:trHeight w:val="562" w:hRule="auto"/>
+          <w:trHeight w:val="552" w:hRule="auto"/>
         </w:trPr>
         <w:tc>
           <w:tcPr>
@@ -2661,7 +2661,7 @@
             </w:pPr>
             <w:r xmlns:w="http://schemas.openxmlformats.org/wordprocessingml/2006/main" xmlns:wp="http://schemas.openxmlformats.org/drawingml/2006/wordprocessingDrawing" xmlns:r="http://schemas.openxmlformats.org/officeDocument/2006/relationships" xmlns:w14="http://schemas.microsoft.com/office/word/2010/wordml">
               <w:rPr>
-                <w:rFonts w:ascii="Roboto Condensed" w:hAnsi="Helvetica" w:eastAsia="Helvetica" w:cs="Helvetica"/>
+                <w:rFonts w:ascii="Arial Narrow" w:hAnsi="Helvetica" w:eastAsia="Helvetica" w:cs="Helvetica"/>
                 <w:sz w:val="18"/>
                 <w:szCs w:val="18"/>
                 <w:color w:val="000000"/>
@@ -2690,7 +2690,7 @@
             </w:pPr>
             <w:r xmlns:w="http://schemas.openxmlformats.org/wordprocessingml/2006/main" xmlns:wp="http://schemas.openxmlformats.org/drawingml/2006/wordprocessingDrawing" xmlns:r="http://schemas.openxmlformats.org/officeDocument/2006/relationships" xmlns:w14="http://schemas.microsoft.com/office/word/2010/wordml">
               <w:rPr>
-                <w:rFonts w:ascii="Roboto Condensed" w:hAnsi="Helvetica" w:eastAsia="Helvetica" w:cs="Helvetica"/>
+                <w:rFonts w:ascii="Arial Narrow" w:hAnsi="Helvetica" w:eastAsia="Helvetica" w:cs="Helvetica"/>
                 <w:sz w:val="18"/>
                 <w:szCs w:val="18"/>
                 <w:color w:val="000000"/>
@@ -2719,7 +2719,7 @@
             </w:pPr>
             <w:r xmlns:w="http://schemas.openxmlformats.org/wordprocessingml/2006/main" xmlns:wp="http://schemas.openxmlformats.org/drawingml/2006/wordprocessingDrawing" xmlns:r="http://schemas.openxmlformats.org/officeDocument/2006/relationships" xmlns:w14="http://schemas.microsoft.com/office/word/2010/wordml">
               <w:rPr>
-                <w:rFonts w:ascii="Roboto Condensed" w:hAnsi="Helvetica" w:eastAsia="Helvetica" w:cs="Helvetica"/>
+                <w:rFonts w:ascii="Arial Narrow" w:hAnsi="Helvetica" w:eastAsia="Helvetica" w:cs="Helvetica"/>
                 <w:sz w:val="18"/>
                 <w:szCs w:val="18"/>
                 <w:color w:val="000000"/>
@@ -2732,7 +2732,7 @@
       <w:tr>
         <w:trPr>
           <w:cantSplit/>
-          <w:trHeight w:val="542" w:hRule="auto"/>
+          <w:trHeight w:val="544" w:hRule="auto"/>
         </w:trPr>
         <w:tc>
           <w:tcPr>
@@ -2754,7 +2754,7 @@
             </w:pPr>
             <w:r xmlns:w="http://schemas.openxmlformats.org/wordprocessingml/2006/main" xmlns:wp="http://schemas.openxmlformats.org/drawingml/2006/wordprocessingDrawing" xmlns:r="http://schemas.openxmlformats.org/officeDocument/2006/relationships" xmlns:w14="http://schemas.microsoft.com/office/word/2010/wordml">
               <w:rPr>
-                <w:rFonts w:ascii="Roboto Condensed" w:hAnsi="Helvetica" w:eastAsia="Helvetica" w:cs="Helvetica"/>
+                <w:rFonts w:ascii="Arial Narrow" w:hAnsi="Helvetica" w:eastAsia="Helvetica" w:cs="Helvetica"/>
                 <w:sz w:val="18"/>
                 <w:szCs w:val="18"/>
                 <w:color w:val="000000"/>
@@ -2783,7 +2783,7 @@
             </w:pPr>
             <w:r xmlns:w="http://schemas.openxmlformats.org/wordprocessingml/2006/main" xmlns:wp="http://schemas.openxmlformats.org/drawingml/2006/wordprocessingDrawing" xmlns:r="http://schemas.openxmlformats.org/officeDocument/2006/relationships" xmlns:w14="http://schemas.microsoft.com/office/word/2010/wordml">
               <w:rPr>
-                <w:rFonts w:ascii="Roboto Condensed" w:hAnsi="Helvetica" w:eastAsia="Helvetica" w:cs="Helvetica"/>
+                <w:rFonts w:ascii="Arial Narrow" w:hAnsi="Helvetica" w:eastAsia="Helvetica" w:cs="Helvetica"/>
                 <w:sz w:val="18"/>
                 <w:szCs w:val="18"/>
                 <w:color w:val="000000"/>
@@ -2812,7 +2812,7 @@
             </w:pPr>
             <w:r xmlns:w="http://schemas.openxmlformats.org/wordprocessingml/2006/main" xmlns:wp="http://schemas.openxmlformats.org/drawingml/2006/wordprocessingDrawing" xmlns:r="http://schemas.openxmlformats.org/officeDocument/2006/relationships" xmlns:w14="http://schemas.microsoft.com/office/word/2010/wordml">
               <w:rPr>
-                <w:rFonts w:ascii="Roboto Condensed" w:hAnsi="Helvetica" w:eastAsia="Helvetica" w:cs="Helvetica"/>
+                <w:rFonts w:ascii="Arial Narrow" w:hAnsi="Helvetica" w:eastAsia="Helvetica" w:cs="Helvetica"/>
                 <w:sz w:val="18"/>
                 <w:szCs w:val="18"/>
                 <w:color w:val="000000"/>
@@ -2825,7 +2825,7 @@
       <w:tr>
         <w:trPr>
           <w:cantSplit/>
-          <w:trHeight w:val="542" w:hRule="auto"/>
+          <w:trHeight w:val="544" w:hRule="auto"/>
         </w:trPr>
         <w:tc>
           <w:tcPr>
@@ -2847,7 +2847,7 @@
             </w:pPr>
             <w:r xmlns:w="http://schemas.openxmlformats.org/wordprocessingml/2006/main" xmlns:wp="http://schemas.openxmlformats.org/drawingml/2006/wordprocessingDrawing" xmlns:r="http://schemas.openxmlformats.org/officeDocument/2006/relationships" xmlns:w14="http://schemas.microsoft.com/office/word/2010/wordml">
               <w:rPr>
-                <w:rFonts w:ascii="Roboto Condensed" w:hAnsi="Helvetica" w:eastAsia="Helvetica" w:cs="Helvetica"/>
+                <w:rFonts w:ascii="Arial Narrow" w:hAnsi="Helvetica" w:eastAsia="Helvetica" w:cs="Helvetica"/>
                 <w:sz w:val="18"/>
                 <w:szCs w:val="18"/>
                 <w:color w:val="000000"/>
@@ -2876,7 +2876,7 @@
             </w:pPr>
             <w:r xmlns:w="http://schemas.openxmlformats.org/wordprocessingml/2006/main" xmlns:wp="http://schemas.openxmlformats.org/drawingml/2006/wordprocessingDrawing" xmlns:r="http://schemas.openxmlformats.org/officeDocument/2006/relationships" xmlns:w14="http://schemas.microsoft.com/office/word/2010/wordml">
               <w:rPr>
-                <w:rFonts w:ascii="Roboto Condensed" w:hAnsi="Helvetica" w:eastAsia="Helvetica" w:cs="Helvetica"/>
+                <w:rFonts w:ascii="Arial Narrow" w:hAnsi="Helvetica" w:eastAsia="Helvetica" w:cs="Helvetica"/>
                 <w:sz w:val="18"/>
                 <w:szCs w:val="18"/>
                 <w:color w:val="000000"/>
@@ -2905,7 +2905,7 @@
             </w:pPr>
             <w:r xmlns:w="http://schemas.openxmlformats.org/wordprocessingml/2006/main" xmlns:wp="http://schemas.openxmlformats.org/drawingml/2006/wordprocessingDrawing" xmlns:r="http://schemas.openxmlformats.org/officeDocument/2006/relationships" xmlns:w14="http://schemas.microsoft.com/office/word/2010/wordml">
               <w:rPr>
-                <w:rFonts w:ascii="Roboto Condensed" w:hAnsi="Helvetica" w:eastAsia="Helvetica" w:cs="Helvetica"/>
+                <w:rFonts w:ascii="Arial Narrow" w:hAnsi="Helvetica" w:eastAsia="Helvetica" w:cs="Helvetica"/>
                 <w:sz w:val="18"/>
                 <w:szCs w:val="18"/>
                 <w:color w:val="000000"/>
@@ -2918,7 +2918,7 @@
       <w:tr>
         <w:trPr>
           <w:cantSplit/>
-          <w:trHeight w:val="542" w:hRule="auto"/>
+          <w:trHeight w:val="544" w:hRule="auto"/>
         </w:trPr>
         <w:tc>
           <w:tcPr>
@@ -2940,7 +2940,7 @@
             </w:pPr>
             <w:r xmlns:w="http://schemas.openxmlformats.org/wordprocessingml/2006/main" xmlns:wp="http://schemas.openxmlformats.org/drawingml/2006/wordprocessingDrawing" xmlns:r="http://schemas.openxmlformats.org/officeDocument/2006/relationships" xmlns:w14="http://schemas.microsoft.com/office/word/2010/wordml">
               <w:rPr>
-                <w:rFonts w:ascii="Roboto Condensed" w:hAnsi="Helvetica" w:eastAsia="Helvetica" w:cs="Helvetica"/>
+                <w:rFonts w:ascii="Arial Narrow" w:hAnsi="Helvetica" w:eastAsia="Helvetica" w:cs="Helvetica"/>
                 <w:sz w:val="18"/>
                 <w:szCs w:val="18"/>
                 <w:color w:val="000000"/>
@@ -2969,7 +2969,7 @@
             </w:pPr>
             <w:r xmlns:w="http://schemas.openxmlformats.org/wordprocessingml/2006/main" xmlns:wp="http://schemas.openxmlformats.org/drawingml/2006/wordprocessingDrawing" xmlns:r="http://schemas.openxmlformats.org/officeDocument/2006/relationships" xmlns:w14="http://schemas.microsoft.com/office/word/2010/wordml">
               <w:rPr>
-                <w:rFonts w:ascii="Roboto Condensed" w:hAnsi="Helvetica" w:eastAsia="Helvetica" w:cs="Helvetica"/>
+                <w:rFonts w:ascii="Arial Narrow" w:hAnsi="Helvetica" w:eastAsia="Helvetica" w:cs="Helvetica"/>
                 <w:sz w:val="18"/>
                 <w:szCs w:val="18"/>
                 <w:color w:val="000000"/>
@@ -2998,7 +2998,7 @@
             </w:pPr>
             <w:r xmlns:w="http://schemas.openxmlformats.org/wordprocessingml/2006/main" xmlns:wp="http://schemas.openxmlformats.org/drawingml/2006/wordprocessingDrawing" xmlns:r="http://schemas.openxmlformats.org/officeDocument/2006/relationships" xmlns:w14="http://schemas.microsoft.com/office/word/2010/wordml">
               <w:rPr>
-                <w:rFonts w:ascii="Roboto Condensed" w:hAnsi="Helvetica" w:eastAsia="Helvetica" w:cs="Helvetica"/>
+                <w:rFonts w:ascii="Arial Narrow" w:hAnsi="Helvetica" w:eastAsia="Helvetica" w:cs="Helvetica"/>
                 <w:sz w:val="18"/>
                 <w:szCs w:val="18"/>
                 <w:color w:val="000000"/>
@@ -3011,7 +3011,7 @@
       <w:tr>
         <w:trPr>
           <w:cantSplit/>
-          <w:trHeight w:val="542" w:hRule="auto"/>
+          <w:trHeight w:val="544" w:hRule="auto"/>
         </w:trPr>
         <w:tc>
           <w:tcPr>
@@ -3033,7 +3033,7 @@
             </w:pPr>
             <w:r xmlns:w="http://schemas.openxmlformats.org/wordprocessingml/2006/main" xmlns:wp="http://schemas.openxmlformats.org/drawingml/2006/wordprocessingDrawing" xmlns:r="http://schemas.openxmlformats.org/officeDocument/2006/relationships" xmlns:w14="http://schemas.microsoft.com/office/word/2010/wordml">
               <w:rPr>
-                <w:rFonts w:ascii="Roboto Condensed" w:hAnsi="Helvetica" w:eastAsia="Helvetica" w:cs="Helvetica"/>
+                <w:rFonts w:ascii="Arial Narrow" w:hAnsi="Helvetica" w:eastAsia="Helvetica" w:cs="Helvetica"/>
                 <w:sz w:val="18"/>
                 <w:szCs w:val="18"/>
                 <w:color w:val="000000"/>
@@ -3062,7 +3062,7 @@
             </w:pPr>
             <w:r xmlns:w="http://schemas.openxmlformats.org/wordprocessingml/2006/main" xmlns:wp="http://schemas.openxmlformats.org/drawingml/2006/wordprocessingDrawing" xmlns:r="http://schemas.openxmlformats.org/officeDocument/2006/relationships" xmlns:w14="http://schemas.microsoft.com/office/word/2010/wordml">
               <w:rPr>
-                <w:rFonts w:ascii="Roboto Condensed" w:hAnsi="Helvetica" w:eastAsia="Helvetica" w:cs="Helvetica"/>
+                <w:rFonts w:ascii="Arial Narrow" w:hAnsi="Helvetica" w:eastAsia="Helvetica" w:cs="Helvetica"/>
                 <w:sz w:val="18"/>
                 <w:szCs w:val="18"/>
                 <w:color w:val="000000"/>
@@ -3091,7 +3091,7 @@
             </w:pPr>
             <w:r xmlns:w="http://schemas.openxmlformats.org/wordprocessingml/2006/main" xmlns:wp="http://schemas.openxmlformats.org/drawingml/2006/wordprocessingDrawing" xmlns:r="http://schemas.openxmlformats.org/officeDocument/2006/relationships" xmlns:w14="http://schemas.microsoft.com/office/word/2010/wordml">
               <w:rPr>
-                <w:rFonts w:ascii="Roboto Condensed" w:hAnsi="Helvetica" w:eastAsia="Helvetica" w:cs="Helvetica"/>
+                <w:rFonts w:ascii="Arial Narrow" w:hAnsi="Helvetica" w:eastAsia="Helvetica" w:cs="Helvetica"/>
                 <w:sz w:val="18"/>
                 <w:szCs w:val="18"/>
                 <w:color w:val="000000"/>
@@ -3104,7 +3104,7 @@
       <w:tr>
         <w:trPr>
           <w:cantSplit/>
-          <w:trHeight w:val="542" w:hRule="auto"/>
+          <w:trHeight w:val="544" w:hRule="auto"/>
         </w:trPr>
         <w:tc>
           <w:tcPr>
@@ -3126,7 +3126,7 @@
             </w:pPr>
             <w:r xmlns:w="http://schemas.openxmlformats.org/wordprocessingml/2006/main" xmlns:wp="http://schemas.openxmlformats.org/drawingml/2006/wordprocessingDrawing" xmlns:r="http://schemas.openxmlformats.org/officeDocument/2006/relationships" xmlns:w14="http://schemas.microsoft.com/office/word/2010/wordml">
               <w:rPr>
-                <w:rFonts w:ascii="Roboto Condensed" w:hAnsi="Helvetica" w:eastAsia="Helvetica" w:cs="Helvetica"/>
+                <w:rFonts w:ascii="Arial Narrow" w:hAnsi="Helvetica" w:eastAsia="Helvetica" w:cs="Helvetica"/>
                 <w:sz w:val="18"/>
                 <w:szCs w:val="18"/>
                 <w:color w:val="000000"/>
@@ -3155,7 +3155,7 @@
             </w:pPr>
             <w:r xmlns:w="http://schemas.openxmlformats.org/wordprocessingml/2006/main" xmlns:wp="http://schemas.openxmlformats.org/drawingml/2006/wordprocessingDrawing" xmlns:r="http://schemas.openxmlformats.org/officeDocument/2006/relationships" xmlns:w14="http://schemas.microsoft.com/office/word/2010/wordml">
               <w:rPr>
-                <w:rFonts w:ascii="Roboto Condensed" w:hAnsi="Helvetica" w:eastAsia="Helvetica" w:cs="Helvetica"/>
+                <w:rFonts w:ascii="Arial Narrow" w:hAnsi="Helvetica" w:eastAsia="Helvetica" w:cs="Helvetica"/>
                 <w:sz w:val="18"/>
                 <w:szCs w:val="18"/>
                 <w:color w:val="000000"/>
@@ -3184,7 +3184,7 @@
             </w:pPr>
             <w:r xmlns:w="http://schemas.openxmlformats.org/wordprocessingml/2006/main" xmlns:wp="http://schemas.openxmlformats.org/drawingml/2006/wordprocessingDrawing" xmlns:r="http://schemas.openxmlformats.org/officeDocument/2006/relationships" xmlns:w14="http://schemas.microsoft.com/office/word/2010/wordml">
               <w:rPr>
-                <w:rFonts w:ascii="Roboto Condensed" w:hAnsi="Helvetica" w:eastAsia="Helvetica" w:cs="Helvetica"/>
+                <w:rFonts w:ascii="Arial Narrow" w:hAnsi="Helvetica" w:eastAsia="Helvetica" w:cs="Helvetica"/>
                 <w:sz w:val="18"/>
                 <w:szCs w:val="18"/>
                 <w:color w:val="000000"/>
@@ -3197,7 +3197,7 @@
       <w:tr>
         <w:trPr>
           <w:cantSplit/>
-          <w:trHeight w:val="542" w:hRule="auto"/>
+          <w:trHeight w:val="544" w:hRule="auto"/>
         </w:trPr>
         <w:tc>
           <w:tcPr>
@@ -3219,7 +3219,7 @@
             </w:pPr>
             <w:r xmlns:w="http://schemas.openxmlformats.org/wordprocessingml/2006/main" xmlns:wp="http://schemas.openxmlformats.org/drawingml/2006/wordprocessingDrawing" xmlns:r="http://schemas.openxmlformats.org/officeDocument/2006/relationships" xmlns:w14="http://schemas.microsoft.com/office/word/2010/wordml">
               <w:rPr>
-                <w:rFonts w:ascii="Roboto Condensed" w:hAnsi="Helvetica" w:eastAsia="Helvetica" w:cs="Helvetica"/>
+                <w:rFonts w:ascii="Arial Narrow" w:hAnsi="Helvetica" w:eastAsia="Helvetica" w:cs="Helvetica"/>
                 <w:sz w:val="18"/>
                 <w:szCs w:val="18"/>
                 <w:color w:val="000000"/>
@@ -3248,7 +3248,7 @@
             </w:pPr>
             <w:r xmlns:w="http://schemas.openxmlformats.org/wordprocessingml/2006/main" xmlns:wp="http://schemas.openxmlformats.org/drawingml/2006/wordprocessingDrawing" xmlns:r="http://schemas.openxmlformats.org/officeDocument/2006/relationships" xmlns:w14="http://schemas.microsoft.com/office/word/2010/wordml">
               <w:rPr>
-                <w:rFonts w:ascii="Roboto Condensed" w:hAnsi="Helvetica" w:eastAsia="Helvetica" w:cs="Helvetica"/>
+                <w:rFonts w:ascii="Arial Narrow" w:hAnsi="Helvetica" w:eastAsia="Helvetica" w:cs="Helvetica"/>
                 <w:sz w:val="18"/>
                 <w:szCs w:val="18"/>
                 <w:color w:val="000000"/>
@@ -3277,7 +3277,7 @@
             </w:pPr>
             <w:r xmlns:w="http://schemas.openxmlformats.org/wordprocessingml/2006/main" xmlns:wp="http://schemas.openxmlformats.org/drawingml/2006/wordprocessingDrawing" xmlns:r="http://schemas.openxmlformats.org/officeDocument/2006/relationships" xmlns:w14="http://schemas.microsoft.com/office/word/2010/wordml">
               <w:rPr>
-                <w:rFonts w:ascii="Roboto Condensed" w:hAnsi="Helvetica" w:eastAsia="Helvetica" w:cs="Helvetica"/>
+                <w:rFonts w:ascii="Arial Narrow" w:hAnsi="Helvetica" w:eastAsia="Helvetica" w:cs="Helvetica"/>
                 <w:sz w:val="18"/>
                 <w:szCs w:val="18"/>
                 <w:color w:val="000000"/>
@@ -3290,7 +3290,7 @@
       <w:tr>
         <w:trPr>
           <w:cantSplit/>
-          <w:trHeight w:val="542" w:hRule="auto"/>
+          <w:trHeight w:val="544" w:hRule="auto"/>
         </w:trPr>
         <w:tc>
           <w:tcPr>
@@ -3312,7 +3312,7 @@
             </w:pPr>
             <w:r xmlns:w="http://schemas.openxmlformats.org/wordprocessingml/2006/main" xmlns:wp="http://schemas.openxmlformats.org/drawingml/2006/wordprocessingDrawing" xmlns:r="http://schemas.openxmlformats.org/officeDocument/2006/relationships" xmlns:w14="http://schemas.microsoft.com/office/word/2010/wordml">
               <w:rPr>
-                <w:rFonts w:ascii="Roboto Condensed" w:hAnsi="Helvetica" w:eastAsia="Helvetica" w:cs="Helvetica"/>
+                <w:rFonts w:ascii="Arial Narrow" w:hAnsi="Helvetica" w:eastAsia="Helvetica" w:cs="Helvetica"/>
                 <w:sz w:val="18"/>
                 <w:szCs w:val="18"/>
                 <w:color w:val="000000"/>
@@ -3341,7 +3341,7 @@
             </w:pPr>
             <w:r xmlns:w="http://schemas.openxmlformats.org/wordprocessingml/2006/main" xmlns:wp="http://schemas.openxmlformats.org/drawingml/2006/wordprocessingDrawing" xmlns:r="http://schemas.openxmlformats.org/officeDocument/2006/relationships" xmlns:w14="http://schemas.microsoft.com/office/word/2010/wordml">
               <w:rPr>
-                <w:rFonts w:ascii="Roboto Condensed" w:hAnsi="Helvetica" w:eastAsia="Helvetica" w:cs="Helvetica"/>
+                <w:rFonts w:ascii="Arial Narrow" w:hAnsi="Helvetica" w:eastAsia="Helvetica" w:cs="Helvetica"/>
                 <w:sz w:val="18"/>
                 <w:szCs w:val="18"/>
                 <w:color w:val="000000"/>
@@ -3370,7 +3370,7 @@
             </w:pPr>
             <w:r xmlns:w="http://schemas.openxmlformats.org/wordprocessingml/2006/main" xmlns:wp="http://schemas.openxmlformats.org/drawingml/2006/wordprocessingDrawing" xmlns:r="http://schemas.openxmlformats.org/officeDocument/2006/relationships" xmlns:w14="http://schemas.microsoft.com/office/word/2010/wordml">
               <w:rPr>
-                <w:rFonts w:ascii="Roboto Condensed" w:hAnsi="Helvetica" w:eastAsia="Helvetica" w:cs="Helvetica"/>
+                <w:rFonts w:ascii="Arial Narrow" w:hAnsi="Helvetica" w:eastAsia="Helvetica" w:cs="Helvetica"/>
                 <w:sz w:val="18"/>
                 <w:szCs w:val="18"/>
                 <w:color w:val="000000"/>
@@ -3383,7 +3383,7 @@
       <w:tr>
         <w:trPr>
           <w:cantSplit/>
-          <w:trHeight w:val="542" w:hRule="auto"/>
+          <w:trHeight w:val="544" w:hRule="auto"/>
         </w:trPr>
         <w:tc>
           <w:tcPr>
@@ -3405,7 +3405,7 @@
             </w:pPr>
             <w:r xmlns:w="http://schemas.openxmlformats.org/wordprocessingml/2006/main" xmlns:wp="http://schemas.openxmlformats.org/drawingml/2006/wordprocessingDrawing" xmlns:r="http://schemas.openxmlformats.org/officeDocument/2006/relationships" xmlns:w14="http://schemas.microsoft.com/office/word/2010/wordml">
               <w:rPr>
-                <w:rFonts w:ascii="Roboto Condensed" w:hAnsi="Helvetica" w:eastAsia="Helvetica" w:cs="Helvetica"/>
+                <w:rFonts w:ascii="Arial Narrow" w:hAnsi="Helvetica" w:eastAsia="Helvetica" w:cs="Helvetica"/>
                 <w:sz w:val="18"/>
                 <w:szCs w:val="18"/>
                 <w:color w:val="000000"/>
@@ -3434,7 +3434,7 @@
             </w:pPr>
             <w:r xmlns:w="http://schemas.openxmlformats.org/wordprocessingml/2006/main" xmlns:wp="http://schemas.openxmlformats.org/drawingml/2006/wordprocessingDrawing" xmlns:r="http://schemas.openxmlformats.org/officeDocument/2006/relationships" xmlns:w14="http://schemas.microsoft.com/office/word/2010/wordml">
               <w:rPr>
-                <w:rFonts w:ascii="Roboto Condensed" w:hAnsi="Helvetica" w:eastAsia="Helvetica" w:cs="Helvetica"/>
+                <w:rFonts w:ascii="Arial Narrow" w:hAnsi="Helvetica" w:eastAsia="Helvetica" w:cs="Helvetica"/>
                 <w:sz w:val="18"/>
                 <w:szCs w:val="18"/>
                 <w:color w:val="000000"/>
@@ -3463,7 +3463,7 @@
             </w:pPr>
             <w:r xmlns:w="http://schemas.openxmlformats.org/wordprocessingml/2006/main" xmlns:wp="http://schemas.openxmlformats.org/drawingml/2006/wordprocessingDrawing" xmlns:r="http://schemas.openxmlformats.org/officeDocument/2006/relationships" xmlns:w14="http://schemas.microsoft.com/office/word/2010/wordml">
               <w:rPr>
-                <w:rFonts w:ascii="Roboto Condensed" w:hAnsi="Helvetica" w:eastAsia="Helvetica" w:cs="Helvetica"/>
+                <w:rFonts w:ascii="Arial Narrow" w:hAnsi="Helvetica" w:eastAsia="Helvetica" w:cs="Helvetica"/>
                 <w:sz w:val="18"/>
                 <w:szCs w:val="18"/>
                 <w:color w:val="000000"/>
@@ -3476,7 +3476,7 @@
       <w:tr>
         <w:trPr>
           <w:cantSplit/>
-          <w:trHeight w:val="542" w:hRule="auto"/>
+          <w:trHeight w:val="544" w:hRule="auto"/>
         </w:trPr>
         <w:tc>
           <w:tcPr>
@@ -3498,7 +3498,7 @@
             </w:pPr>
             <w:r xmlns:w="http://schemas.openxmlformats.org/wordprocessingml/2006/main" xmlns:wp="http://schemas.openxmlformats.org/drawingml/2006/wordprocessingDrawing" xmlns:r="http://schemas.openxmlformats.org/officeDocument/2006/relationships" xmlns:w14="http://schemas.microsoft.com/office/word/2010/wordml">
               <w:rPr>
-                <w:rFonts w:ascii="Roboto Condensed" w:hAnsi="Helvetica" w:eastAsia="Helvetica" w:cs="Helvetica"/>
+                <w:rFonts w:ascii="Arial Narrow" w:hAnsi="Helvetica" w:eastAsia="Helvetica" w:cs="Helvetica"/>
                 <w:sz w:val="18"/>
                 <w:szCs w:val="18"/>
                 <w:color w:val="000000"/>
@@ -3527,7 +3527,7 @@
             </w:pPr>
             <w:r xmlns:w="http://schemas.openxmlformats.org/wordprocessingml/2006/main" xmlns:wp="http://schemas.openxmlformats.org/drawingml/2006/wordprocessingDrawing" xmlns:r="http://schemas.openxmlformats.org/officeDocument/2006/relationships" xmlns:w14="http://schemas.microsoft.com/office/word/2010/wordml">
               <w:rPr>
-                <w:rFonts w:ascii="Roboto Condensed" w:hAnsi="Helvetica" w:eastAsia="Helvetica" w:cs="Helvetica"/>
+                <w:rFonts w:ascii="Arial Narrow" w:hAnsi="Helvetica" w:eastAsia="Helvetica" w:cs="Helvetica"/>
                 <w:sz w:val="18"/>
                 <w:szCs w:val="18"/>
                 <w:color w:val="000000"/>
@@ -3556,7 +3556,7 @@
             </w:pPr>
             <w:r xmlns:w="http://schemas.openxmlformats.org/wordprocessingml/2006/main" xmlns:wp="http://schemas.openxmlformats.org/drawingml/2006/wordprocessingDrawing" xmlns:r="http://schemas.openxmlformats.org/officeDocument/2006/relationships" xmlns:w14="http://schemas.microsoft.com/office/word/2010/wordml">
               <w:rPr>
-                <w:rFonts w:ascii="Roboto Condensed" w:hAnsi="Helvetica" w:eastAsia="Helvetica" w:cs="Helvetica"/>
+                <w:rFonts w:ascii="Arial Narrow" w:hAnsi="Helvetica" w:eastAsia="Helvetica" w:cs="Helvetica"/>
                 <w:sz w:val="18"/>
                 <w:szCs w:val="18"/>
                 <w:color w:val="000000"/>
@@ -3569,7 +3569,7 @@
       <w:tr>
         <w:trPr>
           <w:cantSplit/>
-          <w:trHeight w:val="542" w:hRule="auto"/>
+          <w:trHeight w:val="544" w:hRule="auto"/>
         </w:trPr>
         <w:tc>
           <w:tcPr>
@@ -3591,7 +3591,7 @@
             </w:pPr>
             <w:r xmlns:w="http://schemas.openxmlformats.org/wordprocessingml/2006/main" xmlns:wp="http://schemas.openxmlformats.org/drawingml/2006/wordprocessingDrawing" xmlns:r="http://schemas.openxmlformats.org/officeDocument/2006/relationships" xmlns:w14="http://schemas.microsoft.com/office/word/2010/wordml">
               <w:rPr>
-                <w:rFonts w:ascii="Roboto Condensed" w:hAnsi="Helvetica" w:eastAsia="Helvetica" w:cs="Helvetica"/>
+                <w:rFonts w:ascii="Arial Narrow" w:hAnsi="Helvetica" w:eastAsia="Helvetica" w:cs="Helvetica"/>
                 <w:sz w:val="18"/>
                 <w:szCs w:val="18"/>
                 <w:color w:val="000000"/>
@@ -3620,7 +3620,7 @@
             </w:pPr>
             <w:r xmlns:w="http://schemas.openxmlformats.org/wordprocessingml/2006/main" xmlns:wp="http://schemas.openxmlformats.org/drawingml/2006/wordprocessingDrawing" xmlns:r="http://schemas.openxmlformats.org/officeDocument/2006/relationships" xmlns:w14="http://schemas.microsoft.com/office/word/2010/wordml">
               <w:rPr>
-                <w:rFonts w:ascii="Roboto Condensed" w:hAnsi="Helvetica" w:eastAsia="Helvetica" w:cs="Helvetica"/>
+                <w:rFonts w:ascii="Arial Narrow" w:hAnsi="Helvetica" w:eastAsia="Helvetica" w:cs="Helvetica"/>
                 <w:sz w:val="18"/>
                 <w:szCs w:val="18"/>
                 <w:color w:val="000000"/>
@@ -3649,7 +3649,7 @@
             </w:pPr>
             <w:r xmlns:w="http://schemas.openxmlformats.org/wordprocessingml/2006/main" xmlns:wp="http://schemas.openxmlformats.org/drawingml/2006/wordprocessingDrawing" xmlns:r="http://schemas.openxmlformats.org/officeDocument/2006/relationships" xmlns:w14="http://schemas.microsoft.com/office/word/2010/wordml">
               <w:rPr>
-                <w:rFonts w:ascii="Roboto Condensed" w:hAnsi="Helvetica" w:eastAsia="Helvetica" w:cs="Helvetica"/>
+                <w:rFonts w:ascii="Arial Narrow" w:hAnsi="Helvetica" w:eastAsia="Helvetica" w:cs="Helvetica"/>
                 <w:sz w:val="18"/>
                 <w:szCs w:val="18"/>
                 <w:color w:val="000000"/>
@@ -3662,7 +3662,7 @@
       <w:tr>
         <w:trPr>
           <w:cantSplit/>
-          <w:trHeight w:val="542" w:hRule="auto"/>
+          <w:trHeight w:val="544" w:hRule="auto"/>
         </w:trPr>
         <w:tc>
           <w:tcPr>
@@ -3684,7 +3684,7 @@
             </w:pPr>
             <w:r xmlns:w="http://schemas.openxmlformats.org/wordprocessingml/2006/main" xmlns:wp="http://schemas.openxmlformats.org/drawingml/2006/wordprocessingDrawing" xmlns:r="http://schemas.openxmlformats.org/officeDocument/2006/relationships" xmlns:w14="http://schemas.microsoft.com/office/word/2010/wordml">
               <w:rPr>
-                <w:rFonts w:ascii="Roboto Condensed" w:hAnsi="Helvetica" w:eastAsia="Helvetica" w:cs="Helvetica"/>
+                <w:rFonts w:ascii="Arial Narrow" w:hAnsi="Helvetica" w:eastAsia="Helvetica" w:cs="Helvetica"/>
                 <w:sz w:val="18"/>
                 <w:szCs w:val="18"/>
                 <w:color w:val="000000"/>
@@ -3713,7 +3713,7 @@
             </w:pPr>
             <w:r xmlns:w="http://schemas.openxmlformats.org/wordprocessingml/2006/main" xmlns:wp="http://schemas.openxmlformats.org/drawingml/2006/wordprocessingDrawing" xmlns:r="http://schemas.openxmlformats.org/officeDocument/2006/relationships" xmlns:w14="http://schemas.microsoft.com/office/word/2010/wordml">
               <w:rPr>
-                <w:rFonts w:ascii="Roboto Condensed" w:hAnsi="Helvetica" w:eastAsia="Helvetica" w:cs="Helvetica"/>
+                <w:rFonts w:ascii="Arial Narrow" w:hAnsi="Helvetica" w:eastAsia="Helvetica" w:cs="Helvetica"/>
                 <w:sz w:val="18"/>
                 <w:szCs w:val="18"/>
                 <w:color w:val="000000"/>
@@ -3742,7 +3742,7 @@
             </w:pPr>
             <w:r xmlns:w="http://schemas.openxmlformats.org/wordprocessingml/2006/main" xmlns:wp="http://schemas.openxmlformats.org/drawingml/2006/wordprocessingDrawing" xmlns:r="http://schemas.openxmlformats.org/officeDocument/2006/relationships" xmlns:w14="http://schemas.microsoft.com/office/word/2010/wordml">
               <w:rPr>
-                <w:rFonts w:ascii="Roboto Condensed" w:hAnsi="Helvetica" w:eastAsia="Helvetica" w:cs="Helvetica"/>
+                <w:rFonts w:ascii="Arial Narrow" w:hAnsi="Helvetica" w:eastAsia="Helvetica" w:cs="Helvetica"/>
                 <w:sz w:val="18"/>
                 <w:szCs w:val="18"/>
                 <w:color w:val="000000"/>
@@ -3755,7 +3755,7 @@
       <w:tr>
         <w:trPr>
           <w:cantSplit/>
-          <w:trHeight w:val="542" w:hRule="auto"/>
+          <w:trHeight w:val="544" w:hRule="auto"/>
         </w:trPr>
         <w:tc>
           <w:tcPr>
@@ -3777,7 +3777,7 @@
             </w:pPr>
             <w:r xmlns:w="http://schemas.openxmlformats.org/wordprocessingml/2006/main" xmlns:wp="http://schemas.openxmlformats.org/drawingml/2006/wordprocessingDrawing" xmlns:r="http://schemas.openxmlformats.org/officeDocument/2006/relationships" xmlns:w14="http://schemas.microsoft.com/office/word/2010/wordml">
               <w:rPr>
-                <w:rFonts w:ascii="Roboto Condensed" w:hAnsi="Helvetica" w:eastAsia="Helvetica" w:cs="Helvetica"/>
+                <w:rFonts w:ascii="Arial Narrow" w:hAnsi="Helvetica" w:eastAsia="Helvetica" w:cs="Helvetica"/>
                 <w:sz w:val="18"/>
                 <w:szCs w:val="18"/>
                 <w:color w:val="000000"/>
@@ -3806,7 +3806,7 @@
             </w:pPr>
             <w:r xmlns:w="http://schemas.openxmlformats.org/wordprocessingml/2006/main" xmlns:wp="http://schemas.openxmlformats.org/drawingml/2006/wordprocessingDrawing" xmlns:r="http://schemas.openxmlformats.org/officeDocument/2006/relationships" xmlns:w14="http://schemas.microsoft.com/office/word/2010/wordml">
               <w:rPr>
-                <w:rFonts w:ascii="Roboto Condensed" w:hAnsi="Helvetica" w:eastAsia="Helvetica" w:cs="Helvetica"/>
+                <w:rFonts w:ascii="Arial Narrow" w:hAnsi="Helvetica" w:eastAsia="Helvetica" w:cs="Helvetica"/>
                 <w:sz w:val="18"/>
                 <w:szCs w:val="18"/>
                 <w:color w:val="000000"/>
@@ -3835,7 +3835,7 @@
             </w:pPr>
             <w:r xmlns:w="http://schemas.openxmlformats.org/wordprocessingml/2006/main" xmlns:wp="http://schemas.openxmlformats.org/drawingml/2006/wordprocessingDrawing" xmlns:r="http://schemas.openxmlformats.org/officeDocument/2006/relationships" xmlns:w14="http://schemas.microsoft.com/office/word/2010/wordml">
               <w:rPr>
-                <w:rFonts w:ascii="Roboto Condensed" w:hAnsi="Helvetica" w:eastAsia="Helvetica" w:cs="Helvetica"/>
+                <w:rFonts w:ascii="Arial Narrow" w:hAnsi="Helvetica" w:eastAsia="Helvetica" w:cs="Helvetica"/>
                 <w:sz w:val="18"/>
                 <w:szCs w:val="18"/>
                 <w:color w:val="000000"/>
@@ -3848,7 +3848,7 @@
       <w:tr>
         <w:trPr>
           <w:cantSplit/>
-          <w:trHeight w:val="542" w:hRule="auto"/>
+          <w:trHeight w:val="544" w:hRule="auto"/>
         </w:trPr>
         <w:tc>
           <w:tcPr>
@@ -3870,7 +3870,7 @@
             </w:pPr>
             <w:r xmlns:w="http://schemas.openxmlformats.org/wordprocessingml/2006/main" xmlns:wp="http://schemas.openxmlformats.org/drawingml/2006/wordprocessingDrawing" xmlns:r="http://schemas.openxmlformats.org/officeDocument/2006/relationships" xmlns:w14="http://schemas.microsoft.com/office/word/2010/wordml">
               <w:rPr>
-                <w:rFonts w:ascii="Roboto Condensed" w:hAnsi="Helvetica" w:eastAsia="Helvetica" w:cs="Helvetica"/>
+                <w:rFonts w:ascii="Arial Narrow" w:hAnsi="Helvetica" w:eastAsia="Helvetica" w:cs="Helvetica"/>
                 <w:sz w:val="18"/>
                 <w:szCs w:val="18"/>
                 <w:color w:val="000000"/>
@@ -3899,7 +3899,7 @@
             </w:pPr>
             <w:r xmlns:w="http://schemas.openxmlformats.org/wordprocessingml/2006/main" xmlns:wp="http://schemas.openxmlformats.org/drawingml/2006/wordprocessingDrawing" xmlns:r="http://schemas.openxmlformats.org/officeDocument/2006/relationships" xmlns:w14="http://schemas.microsoft.com/office/word/2010/wordml">
               <w:rPr>
-                <w:rFonts w:ascii="Roboto Condensed" w:hAnsi="Helvetica" w:eastAsia="Helvetica" w:cs="Helvetica"/>
+                <w:rFonts w:ascii="Arial Narrow" w:hAnsi="Helvetica" w:eastAsia="Helvetica" w:cs="Helvetica"/>
                 <w:sz w:val="18"/>
                 <w:szCs w:val="18"/>
                 <w:color w:val="000000"/>
@@ -3928,7 +3928,7 @@
             </w:pPr>
             <w:r xmlns:w="http://schemas.openxmlformats.org/wordprocessingml/2006/main" xmlns:wp="http://schemas.openxmlformats.org/drawingml/2006/wordprocessingDrawing" xmlns:r="http://schemas.openxmlformats.org/officeDocument/2006/relationships" xmlns:w14="http://schemas.microsoft.com/office/word/2010/wordml">
               <w:rPr>
-                <w:rFonts w:ascii="Roboto Condensed" w:hAnsi="Helvetica" w:eastAsia="Helvetica" w:cs="Helvetica"/>
+                <w:rFonts w:ascii="Arial Narrow" w:hAnsi="Helvetica" w:eastAsia="Helvetica" w:cs="Helvetica"/>
                 <w:sz w:val="18"/>
                 <w:szCs w:val="18"/>
                 <w:color w:val="000000"/>
@@ -3941,7 +3941,7 @@
       <w:tr>
         <w:trPr>
           <w:cantSplit/>
-          <w:trHeight w:val="562" w:hRule="auto"/>
+          <w:trHeight w:val="552" w:hRule="auto"/>
         </w:trPr>
         <w:tc>
           <w:tcPr>
@@ -3963,7 +3963,7 @@
             </w:pPr>
             <w:r xmlns:w="http://schemas.openxmlformats.org/wordprocessingml/2006/main" xmlns:wp="http://schemas.openxmlformats.org/drawingml/2006/wordprocessingDrawing" xmlns:r="http://schemas.openxmlformats.org/officeDocument/2006/relationships" xmlns:w14="http://schemas.microsoft.com/office/word/2010/wordml">
               <w:rPr>
-                <w:rFonts w:ascii="Roboto Condensed" w:hAnsi="Helvetica" w:eastAsia="Helvetica" w:cs="Helvetica"/>
+                <w:rFonts w:ascii="Arial Narrow" w:hAnsi="Helvetica" w:eastAsia="Helvetica" w:cs="Helvetica"/>
                 <w:sz w:val="18"/>
                 <w:szCs w:val="18"/>
                 <w:color w:val="000000"/>
@@ -3992,7 +3992,7 @@
             </w:pPr>
             <w:r xmlns:w="http://schemas.openxmlformats.org/wordprocessingml/2006/main" xmlns:wp="http://schemas.openxmlformats.org/drawingml/2006/wordprocessingDrawing" xmlns:r="http://schemas.openxmlformats.org/officeDocument/2006/relationships" xmlns:w14="http://schemas.microsoft.com/office/word/2010/wordml">
               <w:rPr>
-                <w:rFonts w:ascii="Roboto Condensed" w:hAnsi="Helvetica" w:eastAsia="Helvetica" w:cs="Helvetica"/>
+                <w:rFonts w:ascii="Arial Narrow" w:hAnsi="Helvetica" w:eastAsia="Helvetica" w:cs="Helvetica"/>
                 <w:sz w:val="18"/>
                 <w:szCs w:val="18"/>
                 <w:color w:val="000000"/>
@@ -4021,7 +4021,7 @@
             </w:pPr>
             <w:r xmlns:w="http://schemas.openxmlformats.org/wordprocessingml/2006/main" xmlns:wp="http://schemas.openxmlformats.org/drawingml/2006/wordprocessingDrawing" xmlns:r="http://schemas.openxmlformats.org/officeDocument/2006/relationships" xmlns:w14="http://schemas.microsoft.com/office/word/2010/wordml">
               <w:rPr>
-                <w:rFonts w:ascii="Roboto Condensed" w:hAnsi="Helvetica" w:eastAsia="Helvetica" w:cs="Helvetica"/>
+                <w:rFonts w:ascii="Arial Narrow" w:hAnsi="Helvetica" w:eastAsia="Helvetica" w:cs="Helvetica"/>
                 <w:sz w:val="18"/>
                 <w:szCs w:val="18"/>
                 <w:color w:val="000000"/>
@@ -4034,7 +4034,7 @@
       <w:tr>
         <w:trPr>
           <w:cantSplit/>
-          <w:trHeight w:val="542" w:hRule="auto"/>
+          <w:trHeight w:val="544" w:hRule="auto"/>
         </w:trPr>
         <w:tc>
           <w:tcPr>
@@ -4056,7 +4056,7 @@
             </w:pPr>
             <w:r xmlns:w="http://schemas.openxmlformats.org/wordprocessingml/2006/main" xmlns:wp="http://schemas.openxmlformats.org/drawingml/2006/wordprocessingDrawing" xmlns:r="http://schemas.openxmlformats.org/officeDocument/2006/relationships" xmlns:w14="http://schemas.microsoft.com/office/word/2010/wordml">
               <w:rPr>
-                <w:rFonts w:ascii="Roboto Condensed" w:hAnsi="Helvetica" w:eastAsia="Helvetica" w:cs="Helvetica"/>
+                <w:rFonts w:ascii="Arial Narrow" w:hAnsi="Helvetica" w:eastAsia="Helvetica" w:cs="Helvetica"/>
                 <w:sz w:val="18"/>
                 <w:szCs w:val="18"/>
                 <w:color w:val="000000"/>
@@ -4085,7 +4085,7 @@
             </w:pPr>
             <w:r xmlns:w="http://schemas.openxmlformats.org/wordprocessingml/2006/main" xmlns:wp="http://schemas.openxmlformats.org/drawingml/2006/wordprocessingDrawing" xmlns:r="http://schemas.openxmlformats.org/officeDocument/2006/relationships" xmlns:w14="http://schemas.microsoft.com/office/word/2010/wordml">
               <w:rPr>
-                <w:rFonts w:ascii="Roboto Condensed" w:hAnsi="Helvetica" w:eastAsia="Helvetica" w:cs="Helvetica"/>
+                <w:rFonts w:ascii="Arial Narrow" w:hAnsi="Helvetica" w:eastAsia="Helvetica" w:cs="Helvetica"/>
                 <w:sz w:val="18"/>
                 <w:szCs w:val="18"/>
                 <w:color w:val="000000"/>
@@ -4114,7 +4114,7 @@
             </w:pPr>
             <w:r xmlns:w="http://schemas.openxmlformats.org/wordprocessingml/2006/main" xmlns:wp="http://schemas.openxmlformats.org/drawingml/2006/wordprocessingDrawing" xmlns:r="http://schemas.openxmlformats.org/officeDocument/2006/relationships" xmlns:w14="http://schemas.microsoft.com/office/word/2010/wordml">
               <w:rPr>
-                <w:rFonts w:ascii="Roboto Condensed" w:hAnsi="Helvetica" w:eastAsia="Helvetica" w:cs="Helvetica"/>
+                <w:rFonts w:ascii="Arial Narrow" w:hAnsi="Helvetica" w:eastAsia="Helvetica" w:cs="Helvetica"/>
                 <w:sz w:val="18"/>
                 <w:szCs w:val="18"/>
                 <w:color w:val="000000"/>
@@ -4127,7 +4127,7 @@
       <w:tr>
         <w:trPr>
           <w:cantSplit/>
-          <w:trHeight w:val="542" w:hRule="auto"/>
+          <w:trHeight w:val="544" w:hRule="auto"/>
         </w:trPr>
         <w:tc>
           <w:tcPr>
@@ -4149,7 +4149,7 @@
             </w:pPr>
             <w:r xmlns:w="http://schemas.openxmlformats.org/wordprocessingml/2006/main" xmlns:wp="http://schemas.openxmlformats.org/drawingml/2006/wordprocessingDrawing" xmlns:r="http://schemas.openxmlformats.org/officeDocument/2006/relationships" xmlns:w14="http://schemas.microsoft.com/office/word/2010/wordml">
               <w:rPr>
-                <w:rFonts w:ascii="Roboto Condensed" w:hAnsi="Helvetica" w:eastAsia="Helvetica" w:cs="Helvetica"/>
+                <w:rFonts w:ascii="Arial Narrow" w:hAnsi="Helvetica" w:eastAsia="Helvetica" w:cs="Helvetica"/>
                 <w:sz w:val="18"/>
                 <w:szCs w:val="18"/>
                 <w:color w:val="000000"/>
@@ -4178,7 +4178,7 @@
             </w:pPr>
             <w:r xmlns:w="http://schemas.openxmlformats.org/wordprocessingml/2006/main" xmlns:wp="http://schemas.openxmlformats.org/drawingml/2006/wordprocessingDrawing" xmlns:r="http://schemas.openxmlformats.org/officeDocument/2006/relationships" xmlns:w14="http://schemas.microsoft.com/office/word/2010/wordml">
               <w:rPr>
-                <w:rFonts w:ascii="Roboto Condensed" w:hAnsi="Helvetica" w:eastAsia="Helvetica" w:cs="Helvetica"/>
+                <w:rFonts w:ascii="Arial Narrow" w:hAnsi="Helvetica" w:eastAsia="Helvetica" w:cs="Helvetica"/>
                 <w:sz w:val="18"/>
                 <w:szCs w:val="18"/>
                 <w:color w:val="000000"/>
@@ -4207,7 +4207,7 @@
             </w:pPr>
             <w:r xmlns:w="http://schemas.openxmlformats.org/wordprocessingml/2006/main" xmlns:wp="http://schemas.openxmlformats.org/drawingml/2006/wordprocessingDrawing" xmlns:r="http://schemas.openxmlformats.org/officeDocument/2006/relationships" xmlns:w14="http://schemas.microsoft.com/office/word/2010/wordml">
               <w:rPr>
-                <w:rFonts w:ascii="Roboto Condensed" w:hAnsi="Helvetica" w:eastAsia="Helvetica" w:cs="Helvetica"/>
+                <w:rFonts w:ascii="Arial Narrow" w:hAnsi="Helvetica" w:eastAsia="Helvetica" w:cs="Helvetica"/>
                 <w:sz w:val="18"/>
                 <w:szCs w:val="18"/>
                 <w:color w:val="000000"/>
@@ -4220,7 +4220,7 @@
       <w:tr>
         <w:trPr>
           <w:cantSplit/>
-          <w:trHeight w:val="542" w:hRule="auto"/>
+          <w:trHeight w:val="544" w:hRule="auto"/>
         </w:trPr>
         <w:tc>
           <w:tcPr>
@@ -4242,7 +4242,7 @@
             </w:pPr>
             <w:r xmlns:w="http://schemas.openxmlformats.org/wordprocessingml/2006/main" xmlns:wp="http://schemas.openxmlformats.org/drawingml/2006/wordprocessingDrawing" xmlns:r="http://schemas.openxmlformats.org/officeDocument/2006/relationships" xmlns:w14="http://schemas.microsoft.com/office/word/2010/wordml">
               <w:rPr>
-                <w:rFonts w:ascii="Roboto Condensed" w:hAnsi="Helvetica" w:eastAsia="Helvetica" w:cs="Helvetica"/>
+                <w:rFonts w:ascii="Arial Narrow" w:hAnsi="Helvetica" w:eastAsia="Helvetica" w:cs="Helvetica"/>
                 <w:sz w:val="18"/>
                 <w:szCs w:val="18"/>
                 <w:color w:val="000000"/>
@@ -4271,7 +4271,7 @@
             </w:pPr>
             <w:r xmlns:w="http://schemas.openxmlformats.org/wordprocessingml/2006/main" xmlns:wp="http://schemas.openxmlformats.org/drawingml/2006/wordprocessingDrawing" xmlns:r="http://schemas.openxmlformats.org/officeDocument/2006/relationships" xmlns:w14="http://schemas.microsoft.com/office/word/2010/wordml">
               <w:rPr>
-                <w:rFonts w:ascii="Roboto Condensed" w:hAnsi="Helvetica" w:eastAsia="Helvetica" w:cs="Helvetica"/>
+                <w:rFonts w:ascii="Arial Narrow" w:hAnsi="Helvetica" w:eastAsia="Helvetica" w:cs="Helvetica"/>
                 <w:sz w:val="18"/>
                 <w:szCs w:val="18"/>
                 <w:color w:val="000000"/>
@@ -4300,7 +4300,7 @@
             </w:pPr>
             <w:r xmlns:w="http://schemas.openxmlformats.org/wordprocessingml/2006/main" xmlns:wp="http://schemas.openxmlformats.org/drawingml/2006/wordprocessingDrawing" xmlns:r="http://schemas.openxmlformats.org/officeDocument/2006/relationships" xmlns:w14="http://schemas.microsoft.com/office/word/2010/wordml">
               <w:rPr>
-                <w:rFonts w:ascii="Roboto Condensed" w:hAnsi="Helvetica" w:eastAsia="Helvetica" w:cs="Helvetica"/>
+                <w:rFonts w:ascii="Arial Narrow" w:hAnsi="Helvetica" w:eastAsia="Helvetica" w:cs="Helvetica"/>
                 <w:sz w:val="18"/>
                 <w:szCs w:val="18"/>
                 <w:color w:val="000000"/>
@@ -4313,7 +4313,7 @@
       <w:tr>
         <w:trPr>
           <w:cantSplit/>
-          <w:trHeight w:val="542" w:hRule="auto"/>
+          <w:trHeight w:val="544" w:hRule="auto"/>
         </w:trPr>
         <w:tc>
           <w:tcPr>
@@ -4335,7 +4335,7 @@
             </w:pPr>
             <w:r xmlns:w="http://schemas.openxmlformats.org/wordprocessingml/2006/main" xmlns:wp="http://schemas.openxmlformats.org/drawingml/2006/wordprocessingDrawing" xmlns:r="http://schemas.openxmlformats.org/officeDocument/2006/relationships" xmlns:w14="http://schemas.microsoft.com/office/word/2010/wordml">
               <w:rPr>
-                <w:rFonts w:ascii="Roboto Condensed" w:hAnsi="Helvetica" w:eastAsia="Helvetica" w:cs="Helvetica"/>
+                <w:rFonts w:ascii="Arial Narrow" w:hAnsi="Helvetica" w:eastAsia="Helvetica" w:cs="Helvetica"/>
                 <w:sz w:val="18"/>
                 <w:szCs w:val="18"/>
                 <w:color w:val="000000"/>
@@ -4364,7 +4364,7 @@
             </w:pPr>
             <w:r xmlns:w="http://schemas.openxmlformats.org/wordprocessingml/2006/main" xmlns:wp="http://schemas.openxmlformats.org/drawingml/2006/wordprocessingDrawing" xmlns:r="http://schemas.openxmlformats.org/officeDocument/2006/relationships" xmlns:w14="http://schemas.microsoft.com/office/word/2010/wordml">
               <w:rPr>
-                <w:rFonts w:ascii="Roboto Condensed" w:hAnsi="Helvetica" w:eastAsia="Helvetica" w:cs="Helvetica"/>
+                <w:rFonts w:ascii="Arial Narrow" w:hAnsi="Helvetica" w:eastAsia="Helvetica" w:cs="Helvetica"/>
                 <w:sz w:val="18"/>
                 <w:szCs w:val="18"/>
                 <w:color w:val="000000"/>
@@ -4393,7 +4393,7 @@
             </w:pPr>
             <w:r xmlns:w="http://schemas.openxmlformats.org/wordprocessingml/2006/main" xmlns:wp="http://schemas.openxmlformats.org/drawingml/2006/wordprocessingDrawing" xmlns:r="http://schemas.openxmlformats.org/officeDocument/2006/relationships" xmlns:w14="http://schemas.microsoft.com/office/word/2010/wordml">
               <w:rPr>
-                <w:rFonts w:ascii="Roboto Condensed" w:hAnsi="Helvetica" w:eastAsia="Helvetica" w:cs="Helvetica"/>
+                <w:rFonts w:ascii="Arial Narrow" w:hAnsi="Helvetica" w:eastAsia="Helvetica" w:cs="Helvetica"/>
                 <w:sz w:val="18"/>
                 <w:szCs w:val="18"/>
                 <w:color w:val="000000"/>
@@ -4406,7 +4406,7 @@
       <w:tr>
         <w:trPr>
           <w:cantSplit/>
-          <w:trHeight w:val="542" w:hRule="auto"/>
+          <w:trHeight w:val="544" w:hRule="auto"/>
         </w:trPr>
         <w:tc>
           <w:tcPr>
@@ -4428,7 +4428,7 @@
             </w:pPr>
             <w:r xmlns:w="http://schemas.openxmlformats.org/wordprocessingml/2006/main" xmlns:wp="http://schemas.openxmlformats.org/drawingml/2006/wordprocessingDrawing" xmlns:r="http://schemas.openxmlformats.org/officeDocument/2006/relationships" xmlns:w14="http://schemas.microsoft.com/office/word/2010/wordml">
               <w:rPr>
-                <w:rFonts w:ascii="Roboto Condensed" w:hAnsi="Helvetica" w:eastAsia="Helvetica" w:cs="Helvetica"/>
+                <w:rFonts w:ascii="Arial Narrow" w:hAnsi="Helvetica" w:eastAsia="Helvetica" w:cs="Helvetica"/>
                 <w:sz w:val="18"/>
                 <w:szCs w:val="18"/>
                 <w:color w:val="000000"/>
@@ -4457,7 +4457,7 @@
             </w:pPr>
             <w:r xmlns:w="http://schemas.openxmlformats.org/wordprocessingml/2006/main" xmlns:wp="http://schemas.openxmlformats.org/drawingml/2006/wordprocessingDrawing" xmlns:r="http://schemas.openxmlformats.org/officeDocument/2006/relationships" xmlns:w14="http://schemas.microsoft.com/office/word/2010/wordml">
               <w:rPr>
-                <w:rFonts w:ascii="Roboto Condensed" w:hAnsi="Helvetica" w:eastAsia="Helvetica" w:cs="Helvetica"/>
+                <w:rFonts w:ascii="Arial Narrow" w:hAnsi="Helvetica" w:eastAsia="Helvetica" w:cs="Helvetica"/>
                 <w:sz w:val="18"/>
                 <w:szCs w:val="18"/>
                 <w:color w:val="000000"/>
@@ -4486,7 +4486,7 @@
             </w:pPr>
             <w:r xmlns:w="http://schemas.openxmlformats.org/wordprocessingml/2006/main" xmlns:wp="http://schemas.openxmlformats.org/drawingml/2006/wordprocessingDrawing" xmlns:r="http://schemas.openxmlformats.org/officeDocument/2006/relationships" xmlns:w14="http://schemas.microsoft.com/office/word/2010/wordml">
               <w:rPr>
-                <w:rFonts w:ascii="Roboto Condensed" w:hAnsi="Helvetica" w:eastAsia="Helvetica" w:cs="Helvetica"/>
+                <w:rFonts w:ascii="Arial Narrow" w:hAnsi="Helvetica" w:eastAsia="Helvetica" w:cs="Helvetica"/>
                 <w:sz w:val="18"/>
                 <w:szCs w:val="18"/>
                 <w:color w:val="000000"/>
@@ -4499,7 +4499,7 @@
       <w:tr>
         <w:trPr>
           <w:cantSplit/>
-          <w:trHeight w:val="542" w:hRule="auto"/>
+          <w:trHeight w:val="544" w:hRule="auto"/>
         </w:trPr>
         <w:tc>
           <w:tcPr>
@@ -4521,7 +4521,7 @@
             </w:pPr>
             <w:r xmlns:w="http://schemas.openxmlformats.org/wordprocessingml/2006/main" xmlns:wp="http://schemas.openxmlformats.org/drawingml/2006/wordprocessingDrawing" xmlns:r="http://schemas.openxmlformats.org/officeDocument/2006/relationships" xmlns:w14="http://schemas.microsoft.com/office/word/2010/wordml">
               <w:rPr>
-                <w:rFonts w:ascii="Roboto Condensed" w:hAnsi="Helvetica" w:eastAsia="Helvetica" w:cs="Helvetica"/>
+                <w:rFonts w:ascii="Arial Narrow" w:hAnsi="Helvetica" w:eastAsia="Helvetica" w:cs="Helvetica"/>
                 <w:sz w:val="18"/>
                 <w:szCs w:val="18"/>
                 <w:color w:val="000000"/>
@@ -4550,7 +4550,7 @@
             </w:pPr>
             <w:r xmlns:w="http://schemas.openxmlformats.org/wordprocessingml/2006/main" xmlns:wp="http://schemas.openxmlformats.org/drawingml/2006/wordprocessingDrawing" xmlns:r="http://schemas.openxmlformats.org/officeDocument/2006/relationships" xmlns:w14="http://schemas.microsoft.com/office/word/2010/wordml">
               <w:rPr>
-                <w:rFonts w:ascii="Roboto Condensed" w:hAnsi="Helvetica" w:eastAsia="Helvetica" w:cs="Helvetica"/>
+                <w:rFonts w:ascii="Arial Narrow" w:hAnsi="Helvetica" w:eastAsia="Helvetica" w:cs="Helvetica"/>
                 <w:sz w:val="18"/>
                 <w:szCs w:val="18"/>
                 <w:color w:val="000000"/>
@@ -4579,7 +4579,7 @@
             </w:pPr>
             <w:r xmlns:w="http://schemas.openxmlformats.org/wordprocessingml/2006/main" xmlns:wp="http://schemas.openxmlformats.org/drawingml/2006/wordprocessingDrawing" xmlns:r="http://schemas.openxmlformats.org/officeDocument/2006/relationships" xmlns:w14="http://schemas.microsoft.com/office/word/2010/wordml">
               <w:rPr>
-                <w:rFonts w:ascii="Roboto Condensed" w:hAnsi="Helvetica" w:eastAsia="Helvetica" w:cs="Helvetica"/>
+                <w:rFonts w:ascii="Arial Narrow" w:hAnsi="Helvetica" w:eastAsia="Helvetica" w:cs="Helvetica"/>
                 <w:sz w:val="18"/>
                 <w:szCs w:val="18"/>
                 <w:color w:val="000000"/>
@@ -4592,7 +4592,7 @@
       <w:tr>
         <w:trPr>
           <w:cantSplit/>
-          <w:trHeight w:val="542" w:hRule="auto"/>
+          <w:trHeight w:val="544" w:hRule="auto"/>
         </w:trPr>
         <w:tc>
           <w:tcPr>
@@ -4614,7 +4614,7 @@
             </w:pPr>
             <w:r xmlns:w="http://schemas.openxmlformats.org/wordprocessingml/2006/main" xmlns:wp="http://schemas.openxmlformats.org/drawingml/2006/wordprocessingDrawing" xmlns:r="http://schemas.openxmlformats.org/officeDocument/2006/relationships" xmlns:w14="http://schemas.microsoft.com/office/word/2010/wordml">
               <w:rPr>
-                <w:rFonts w:ascii="Roboto Condensed" w:hAnsi="Helvetica" w:eastAsia="Helvetica" w:cs="Helvetica"/>
+                <w:rFonts w:ascii="Arial Narrow" w:hAnsi="Helvetica" w:eastAsia="Helvetica" w:cs="Helvetica"/>
                 <w:sz w:val="18"/>
                 <w:szCs w:val="18"/>
                 <w:color w:val="000000"/>
@@ -4643,7 +4643,7 @@
             </w:pPr>
             <w:r xmlns:w="http://schemas.openxmlformats.org/wordprocessingml/2006/main" xmlns:wp="http://schemas.openxmlformats.org/drawingml/2006/wordprocessingDrawing" xmlns:r="http://schemas.openxmlformats.org/officeDocument/2006/relationships" xmlns:w14="http://schemas.microsoft.com/office/word/2010/wordml">
               <w:rPr>
-                <w:rFonts w:ascii="Roboto Condensed" w:hAnsi="Helvetica" w:eastAsia="Helvetica" w:cs="Helvetica"/>
+                <w:rFonts w:ascii="Arial Narrow" w:hAnsi="Helvetica" w:eastAsia="Helvetica" w:cs="Helvetica"/>
                 <w:sz w:val="18"/>
                 <w:szCs w:val="18"/>
                 <w:color w:val="000000"/>
@@ -4672,7 +4672,7 @@
             </w:pPr>
             <w:r xmlns:w="http://schemas.openxmlformats.org/wordprocessingml/2006/main" xmlns:wp="http://schemas.openxmlformats.org/drawingml/2006/wordprocessingDrawing" xmlns:r="http://schemas.openxmlformats.org/officeDocument/2006/relationships" xmlns:w14="http://schemas.microsoft.com/office/word/2010/wordml">
               <w:rPr>
-                <w:rFonts w:ascii="Roboto Condensed" w:hAnsi="Helvetica" w:eastAsia="Helvetica" w:cs="Helvetica"/>
+                <w:rFonts w:ascii="Arial Narrow" w:hAnsi="Helvetica" w:eastAsia="Helvetica" w:cs="Helvetica"/>
                 <w:sz w:val="18"/>
                 <w:szCs w:val="18"/>
                 <w:color w:val="000000"/>
@@ -4685,7 +4685,7 @@
       <w:tr>
         <w:trPr>
           <w:cantSplit/>
-          <w:trHeight w:val="542" w:hRule="auto"/>
+          <w:trHeight w:val="544" w:hRule="auto"/>
         </w:trPr>
         <w:tc>
           <w:tcPr>
@@ -4707,7 +4707,7 @@
             </w:pPr>
             <w:r xmlns:w="http://schemas.openxmlformats.org/wordprocessingml/2006/main" xmlns:wp="http://schemas.openxmlformats.org/drawingml/2006/wordprocessingDrawing" xmlns:r="http://schemas.openxmlformats.org/officeDocument/2006/relationships" xmlns:w14="http://schemas.microsoft.com/office/word/2010/wordml">
               <w:rPr>
-                <w:rFonts w:ascii="Roboto Condensed" w:hAnsi="Helvetica" w:eastAsia="Helvetica" w:cs="Helvetica"/>
+                <w:rFonts w:ascii="Arial Narrow" w:hAnsi="Helvetica" w:eastAsia="Helvetica" w:cs="Helvetica"/>
                 <w:sz w:val="18"/>
                 <w:szCs w:val="18"/>
                 <w:color w:val="000000"/>
@@ -4736,7 +4736,7 @@
             </w:pPr>
             <w:r xmlns:w="http://schemas.openxmlformats.org/wordprocessingml/2006/main" xmlns:wp="http://schemas.openxmlformats.org/drawingml/2006/wordprocessingDrawing" xmlns:r="http://schemas.openxmlformats.org/officeDocument/2006/relationships" xmlns:w14="http://schemas.microsoft.com/office/word/2010/wordml">
               <w:rPr>
-                <w:rFonts w:ascii="Roboto Condensed" w:hAnsi="Helvetica" w:eastAsia="Helvetica" w:cs="Helvetica"/>
+                <w:rFonts w:ascii="Arial Narrow" w:hAnsi="Helvetica" w:eastAsia="Helvetica" w:cs="Helvetica"/>
                 <w:sz w:val="18"/>
                 <w:szCs w:val="18"/>
                 <w:color w:val="000000"/>
@@ -4765,7 +4765,7 @@
             </w:pPr>
             <w:r xmlns:w="http://schemas.openxmlformats.org/wordprocessingml/2006/main" xmlns:wp="http://schemas.openxmlformats.org/drawingml/2006/wordprocessingDrawing" xmlns:r="http://schemas.openxmlformats.org/officeDocument/2006/relationships" xmlns:w14="http://schemas.microsoft.com/office/word/2010/wordml">
               <w:rPr>
-                <w:rFonts w:ascii="Roboto Condensed" w:hAnsi="Helvetica" w:eastAsia="Helvetica" w:cs="Helvetica"/>
+                <w:rFonts w:ascii="Arial Narrow" w:hAnsi="Helvetica" w:eastAsia="Helvetica" w:cs="Helvetica"/>
                 <w:sz w:val="18"/>
                 <w:szCs w:val="18"/>
                 <w:color w:val="000000"/>
@@ -4778,7 +4778,7 @@
       <w:tr>
         <w:trPr>
           <w:cantSplit/>
-          <w:trHeight w:val="542" w:hRule="auto"/>
+          <w:trHeight w:val="544" w:hRule="auto"/>
         </w:trPr>
         <w:tc>
           <w:tcPr>
@@ -4800,7 +4800,7 @@
             </w:pPr>
             <w:r xmlns:w="http://schemas.openxmlformats.org/wordprocessingml/2006/main" xmlns:wp="http://schemas.openxmlformats.org/drawingml/2006/wordprocessingDrawing" xmlns:r="http://schemas.openxmlformats.org/officeDocument/2006/relationships" xmlns:w14="http://schemas.microsoft.com/office/word/2010/wordml">
               <w:rPr>
-                <w:rFonts w:ascii="Roboto Condensed" w:hAnsi="Helvetica" w:eastAsia="Helvetica" w:cs="Helvetica"/>
+                <w:rFonts w:ascii="Arial Narrow" w:hAnsi="Helvetica" w:eastAsia="Helvetica" w:cs="Helvetica"/>
                 <w:sz w:val="18"/>
                 <w:szCs w:val="18"/>
                 <w:color w:val="000000"/>
@@ -4829,7 +4829,7 @@
             </w:pPr>
             <w:r xmlns:w="http://schemas.openxmlformats.org/wordprocessingml/2006/main" xmlns:wp="http://schemas.openxmlformats.org/drawingml/2006/wordprocessingDrawing" xmlns:r="http://schemas.openxmlformats.org/officeDocument/2006/relationships" xmlns:w14="http://schemas.microsoft.com/office/word/2010/wordml">
               <w:rPr>
-                <w:rFonts w:ascii="Roboto Condensed" w:hAnsi="Helvetica" w:eastAsia="Helvetica" w:cs="Helvetica"/>
+                <w:rFonts w:ascii="Arial Narrow" w:hAnsi="Helvetica" w:eastAsia="Helvetica" w:cs="Helvetica"/>
                 <w:sz w:val="18"/>
                 <w:szCs w:val="18"/>
                 <w:color w:val="000000"/>
@@ -4858,7 +4858,7 @@
             </w:pPr>
             <w:r xmlns:w="http://schemas.openxmlformats.org/wordprocessingml/2006/main" xmlns:wp="http://schemas.openxmlformats.org/drawingml/2006/wordprocessingDrawing" xmlns:r="http://schemas.openxmlformats.org/officeDocument/2006/relationships" xmlns:w14="http://schemas.microsoft.com/office/word/2010/wordml">
               <w:rPr>
-                <w:rFonts w:ascii="Roboto Condensed" w:hAnsi="Helvetica" w:eastAsia="Helvetica" w:cs="Helvetica"/>
+                <w:rFonts w:ascii="Arial Narrow" w:hAnsi="Helvetica" w:eastAsia="Helvetica" w:cs="Helvetica"/>
                 <w:sz w:val="18"/>
                 <w:szCs w:val="18"/>
                 <w:color w:val="000000"/>
@@ -4871,7 +4871,7 @@
       <w:tr>
         <w:trPr>
           <w:cantSplit/>
-          <w:trHeight w:val="542" w:hRule="auto"/>
+          <w:trHeight w:val="544" w:hRule="auto"/>
         </w:trPr>
         <w:tc>
           <w:tcPr>
@@ -4893,7 +4893,7 @@
             </w:pPr>
             <w:r xmlns:w="http://schemas.openxmlformats.org/wordprocessingml/2006/main" xmlns:wp="http://schemas.openxmlformats.org/drawingml/2006/wordprocessingDrawing" xmlns:r="http://schemas.openxmlformats.org/officeDocument/2006/relationships" xmlns:w14="http://schemas.microsoft.com/office/word/2010/wordml">
               <w:rPr>
-                <w:rFonts w:ascii="Roboto Condensed" w:hAnsi="Helvetica" w:eastAsia="Helvetica" w:cs="Helvetica"/>
+                <w:rFonts w:ascii="Arial Narrow" w:hAnsi="Helvetica" w:eastAsia="Helvetica" w:cs="Helvetica"/>
                 <w:sz w:val="18"/>
                 <w:szCs w:val="18"/>
                 <w:color w:val="000000"/>
@@ -4922,7 +4922,7 @@
             </w:pPr>
             <w:r xmlns:w="http://schemas.openxmlformats.org/wordprocessingml/2006/main" xmlns:wp="http://schemas.openxmlformats.org/drawingml/2006/wordprocessingDrawing" xmlns:r="http://schemas.openxmlformats.org/officeDocument/2006/relationships" xmlns:w14="http://schemas.microsoft.com/office/word/2010/wordml">
               <w:rPr>
-                <w:rFonts w:ascii="Roboto Condensed" w:hAnsi="Helvetica" w:eastAsia="Helvetica" w:cs="Helvetica"/>
+                <w:rFonts w:ascii="Arial Narrow" w:hAnsi="Helvetica" w:eastAsia="Helvetica" w:cs="Helvetica"/>
                 <w:sz w:val="18"/>
                 <w:szCs w:val="18"/>
                 <w:color w:val="000000"/>
@@ -4951,7 +4951,7 @@
             </w:pPr>
             <w:r xmlns:w="http://schemas.openxmlformats.org/wordprocessingml/2006/main" xmlns:wp="http://schemas.openxmlformats.org/drawingml/2006/wordprocessingDrawing" xmlns:r="http://schemas.openxmlformats.org/officeDocument/2006/relationships" xmlns:w14="http://schemas.microsoft.com/office/word/2010/wordml">
               <w:rPr>
-                <w:rFonts w:ascii="Roboto Condensed" w:hAnsi="Helvetica" w:eastAsia="Helvetica" w:cs="Helvetica"/>
+                <w:rFonts w:ascii="Arial Narrow" w:hAnsi="Helvetica" w:eastAsia="Helvetica" w:cs="Helvetica"/>
                 <w:sz w:val="18"/>
                 <w:szCs w:val="18"/>
                 <w:color w:val="000000"/>
@@ -4964,7 +4964,7 @@
       <w:tr>
         <w:trPr>
           <w:cantSplit/>
-          <w:trHeight w:val="542" w:hRule="auto"/>
+          <w:trHeight w:val="544" w:hRule="auto"/>
         </w:trPr>
         <w:tc>
           <w:tcPr>
@@ -4986,7 +4986,7 @@
             </w:pPr>
             <w:r xmlns:w="http://schemas.openxmlformats.org/wordprocessingml/2006/main" xmlns:wp="http://schemas.openxmlformats.org/drawingml/2006/wordprocessingDrawing" xmlns:r="http://schemas.openxmlformats.org/officeDocument/2006/relationships" xmlns:w14="http://schemas.microsoft.com/office/word/2010/wordml">
               <w:rPr>
-                <w:rFonts w:ascii="Roboto Condensed" w:hAnsi="Helvetica" w:eastAsia="Helvetica" w:cs="Helvetica"/>
+                <w:rFonts w:ascii="Arial Narrow" w:hAnsi="Helvetica" w:eastAsia="Helvetica" w:cs="Helvetica"/>
                 <w:sz w:val="18"/>
                 <w:szCs w:val="18"/>
                 <w:color w:val="000000"/>
@@ -5015,7 +5015,7 @@
             </w:pPr>
             <w:r xmlns:w="http://schemas.openxmlformats.org/wordprocessingml/2006/main" xmlns:wp="http://schemas.openxmlformats.org/drawingml/2006/wordprocessingDrawing" xmlns:r="http://schemas.openxmlformats.org/officeDocument/2006/relationships" xmlns:w14="http://schemas.microsoft.com/office/word/2010/wordml">
               <w:rPr>
-                <w:rFonts w:ascii="Roboto Condensed" w:hAnsi="Helvetica" w:eastAsia="Helvetica" w:cs="Helvetica"/>
+                <w:rFonts w:ascii="Arial Narrow" w:hAnsi="Helvetica" w:eastAsia="Helvetica" w:cs="Helvetica"/>
                 <w:sz w:val="18"/>
                 <w:szCs w:val="18"/>
                 <w:color w:val="000000"/>
@@ -5044,7 +5044,7 @@
             </w:pPr>
             <w:r xmlns:w="http://schemas.openxmlformats.org/wordprocessingml/2006/main" xmlns:wp="http://schemas.openxmlformats.org/drawingml/2006/wordprocessingDrawing" xmlns:r="http://schemas.openxmlformats.org/officeDocument/2006/relationships" xmlns:w14="http://schemas.microsoft.com/office/word/2010/wordml">
               <w:rPr>
-                <w:rFonts w:ascii="Roboto Condensed" w:hAnsi="Helvetica" w:eastAsia="Helvetica" w:cs="Helvetica"/>
+                <w:rFonts w:ascii="Arial Narrow" w:hAnsi="Helvetica" w:eastAsia="Helvetica" w:cs="Helvetica"/>
                 <w:sz w:val="18"/>
                 <w:szCs w:val="18"/>
                 <w:color w:val="000000"/>
@@ -5057,7 +5057,7 @@
       <w:tr>
         <w:trPr>
           <w:cantSplit/>
-          <w:trHeight w:val="542" w:hRule="auto"/>
+          <w:trHeight w:val="544" w:hRule="auto"/>
         </w:trPr>
         <w:tc>
           <w:tcPr>
@@ -5079,7 +5079,7 @@
             </w:pPr>
             <w:r xmlns:w="http://schemas.openxmlformats.org/wordprocessingml/2006/main" xmlns:wp="http://schemas.openxmlformats.org/drawingml/2006/wordprocessingDrawing" xmlns:r="http://schemas.openxmlformats.org/officeDocument/2006/relationships" xmlns:w14="http://schemas.microsoft.com/office/word/2010/wordml">
               <w:rPr>
-                <w:rFonts w:ascii="Roboto Condensed" w:hAnsi="Helvetica" w:eastAsia="Helvetica" w:cs="Helvetica"/>
+                <w:rFonts w:ascii="Arial Narrow" w:hAnsi="Helvetica" w:eastAsia="Helvetica" w:cs="Helvetica"/>
                 <w:sz w:val="18"/>
                 <w:szCs w:val="18"/>
                 <w:color w:val="000000"/>
@@ -5108,7 +5108,7 @@
             </w:pPr>
             <w:r xmlns:w="http://schemas.openxmlformats.org/wordprocessingml/2006/main" xmlns:wp="http://schemas.openxmlformats.org/drawingml/2006/wordprocessingDrawing" xmlns:r="http://schemas.openxmlformats.org/officeDocument/2006/relationships" xmlns:w14="http://schemas.microsoft.com/office/word/2010/wordml">
               <w:rPr>
-                <w:rFonts w:ascii="Roboto Condensed" w:hAnsi="Helvetica" w:eastAsia="Helvetica" w:cs="Helvetica"/>
+                <w:rFonts w:ascii="Arial Narrow" w:hAnsi="Helvetica" w:eastAsia="Helvetica" w:cs="Helvetica"/>
                 <w:sz w:val="18"/>
                 <w:szCs w:val="18"/>
                 <w:color w:val="000000"/>
@@ -5137,7 +5137,7 @@
             </w:pPr>
             <w:r xmlns:w="http://schemas.openxmlformats.org/wordprocessingml/2006/main" xmlns:wp="http://schemas.openxmlformats.org/drawingml/2006/wordprocessingDrawing" xmlns:r="http://schemas.openxmlformats.org/officeDocument/2006/relationships" xmlns:w14="http://schemas.microsoft.com/office/word/2010/wordml">
               <w:rPr>
-                <w:rFonts w:ascii="Roboto Condensed" w:hAnsi="Helvetica" w:eastAsia="Helvetica" w:cs="Helvetica"/>
+                <w:rFonts w:ascii="Arial Narrow" w:hAnsi="Helvetica" w:eastAsia="Helvetica" w:cs="Helvetica"/>
                 <w:sz w:val="18"/>
                 <w:szCs w:val="18"/>
                 <w:color w:val="000000"/>
@@ -5150,7 +5150,7 @@
       <w:tr>
         <w:trPr>
           <w:cantSplit/>
-          <w:trHeight w:val="542" w:hRule="auto"/>
+          <w:trHeight w:val="544" w:hRule="auto"/>
         </w:trPr>
         <w:tc>
           <w:tcPr>
@@ -5172,7 +5172,7 @@
             </w:pPr>
             <w:r xmlns:w="http://schemas.openxmlformats.org/wordprocessingml/2006/main" xmlns:wp="http://schemas.openxmlformats.org/drawingml/2006/wordprocessingDrawing" xmlns:r="http://schemas.openxmlformats.org/officeDocument/2006/relationships" xmlns:w14="http://schemas.microsoft.com/office/word/2010/wordml">
               <w:rPr>
-                <w:rFonts w:ascii="Roboto Condensed" w:hAnsi="Helvetica" w:eastAsia="Helvetica" w:cs="Helvetica"/>
+                <w:rFonts w:ascii="Arial Narrow" w:hAnsi="Helvetica" w:eastAsia="Helvetica" w:cs="Helvetica"/>
                 <w:sz w:val="18"/>
                 <w:szCs w:val="18"/>
                 <w:color w:val="000000"/>
@@ -5201,7 +5201,7 @@
             </w:pPr>
             <w:r xmlns:w="http://schemas.openxmlformats.org/wordprocessingml/2006/main" xmlns:wp="http://schemas.openxmlformats.org/drawingml/2006/wordprocessingDrawing" xmlns:r="http://schemas.openxmlformats.org/officeDocument/2006/relationships" xmlns:w14="http://schemas.microsoft.com/office/word/2010/wordml">
               <w:rPr>
-                <w:rFonts w:ascii="Roboto Condensed" w:hAnsi="Helvetica" w:eastAsia="Helvetica" w:cs="Helvetica"/>
+                <w:rFonts w:ascii="Arial Narrow" w:hAnsi="Helvetica" w:eastAsia="Helvetica" w:cs="Helvetica"/>
                 <w:sz w:val="18"/>
                 <w:szCs w:val="18"/>
                 <w:color w:val="000000"/>
@@ -5230,7 +5230,7 @@
             </w:pPr>
             <w:r xmlns:w="http://schemas.openxmlformats.org/wordprocessingml/2006/main" xmlns:wp="http://schemas.openxmlformats.org/drawingml/2006/wordprocessingDrawing" xmlns:r="http://schemas.openxmlformats.org/officeDocument/2006/relationships" xmlns:w14="http://schemas.microsoft.com/office/word/2010/wordml">
               <w:rPr>
-                <w:rFonts w:ascii="Roboto Condensed" w:hAnsi="Helvetica" w:eastAsia="Helvetica" w:cs="Helvetica"/>
+                <w:rFonts w:ascii="Arial Narrow" w:hAnsi="Helvetica" w:eastAsia="Helvetica" w:cs="Helvetica"/>
                 <w:sz w:val="18"/>
                 <w:szCs w:val="18"/>
                 <w:color w:val="000000"/>
@@ -5243,7 +5243,7 @@
       <w:tr>
         <w:trPr>
           <w:cantSplit/>
-          <w:trHeight w:val="542" w:hRule="auto"/>
+          <w:trHeight w:val="544" w:hRule="auto"/>
         </w:trPr>
         <w:tc>
           <w:tcPr>
@@ -5265,7 +5265,7 @@
             </w:pPr>
             <w:r xmlns:w="http://schemas.openxmlformats.org/wordprocessingml/2006/main" xmlns:wp="http://schemas.openxmlformats.org/drawingml/2006/wordprocessingDrawing" xmlns:r="http://schemas.openxmlformats.org/officeDocument/2006/relationships" xmlns:w14="http://schemas.microsoft.com/office/word/2010/wordml">
               <w:rPr>
-                <w:rFonts w:ascii="Roboto Condensed" w:hAnsi="Helvetica" w:eastAsia="Helvetica" w:cs="Helvetica"/>
+                <w:rFonts w:ascii="Arial Narrow" w:hAnsi="Helvetica" w:eastAsia="Helvetica" w:cs="Helvetica"/>
                 <w:sz w:val="18"/>
                 <w:szCs w:val="18"/>
                 <w:color w:val="000000"/>
@@ -5294,7 +5294,7 @@
             </w:pPr>
             <w:r xmlns:w="http://schemas.openxmlformats.org/wordprocessingml/2006/main" xmlns:wp="http://schemas.openxmlformats.org/drawingml/2006/wordprocessingDrawing" xmlns:r="http://schemas.openxmlformats.org/officeDocument/2006/relationships" xmlns:w14="http://schemas.microsoft.com/office/word/2010/wordml">
               <w:rPr>
-                <w:rFonts w:ascii="Roboto Condensed" w:hAnsi="Helvetica" w:eastAsia="Helvetica" w:cs="Helvetica"/>
+                <w:rFonts w:ascii="Arial Narrow" w:hAnsi="Helvetica" w:eastAsia="Helvetica" w:cs="Helvetica"/>
                 <w:sz w:val="18"/>
                 <w:szCs w:val="18"/>
                 <w:color w:val="000000"/>
@@ -5323,7 +5323,7 @@
             </w:pPr>
             <w:r xmlns:w="http://schemas.openxmlformats.org/wordprocessingml/2006/main" xmlns:wp="http://schemas.openxmlformats.org/drawingml/2006/wordprocessingDrawing" xmlns:r="http://schemas.openxmlformats.org/officeDocument/2006/relationships" xmlns:w14="http://schemas.microsoft.com/office/word/2010/wordml">
               <w:rPr>
-                <w:rFonts w:ascii="Roboto Condensed" w:hAnsi="Helvetica" w:eastAsia="Helvetica" w:cs="Helvetica"/>
+                <w:rFonts w:ascii="Arial Narrow" w:hAnsi="Helvetica" w:eastAsia="Helvetica" w:cs="Helvetica"/>
                 <w:sz w:val="18"/>
                 <w:szCs w:val="18"/>
                 <w:color w:val="000000"/>
@@ -5336,7 +5336,7 @@
       <w:tr>
         <w:trPr>
           <w:cantSplit/>
-          <w:trHeight w:val="542" w:hRule="auto"/>
+          <w:trHeight w:val="544" w:hRule="auto"/>
         </w:trPr>
         <w:tc>
           <w:tcPr>
@@ -5358,7 +5358,7 @@
             </w:pPr>
             <w:r xmlns:w="http://schemas.openxmlformats.org/wordprocessingml/2006/main" xmlns:wp="http://schemas.openxmlformats.org/drawingml/2006/wordprocessingDrawing" xmlns:r="http://schemas.openxmlformats.org/officeDocument/2006/relationships" xmlns:w14="http://schemas.microsoft.com/office/word/2010/wordml">
               <w:rPr>
-                <w:rFonts w:ascii="Roboto Condensed" w:hAnsi="Helvetica" w:eastAsia="Helvetica" w:cs="Helvetica"/>
+                <w:rFonts w:ascii="Arial Narrow" w:hAnsi="Helvetica" w:eastAsia="Helvetica" w:cs="Helvetica"/>
                 <w:sz w:val="18"/>
                 <w:szCs w:val="18"/>
                 <w:color w:val="000000"/>
@@ -5387,7 +5387,7 @@
             </w:pPr>
             <w:r xmlns:w="http://schemas.openxmlformats.org/wordprocessingml/2006/main" xmlns:wp="http://schemas.openxmlformats.org/drawingml/2006/wordprocessingDrawing" xmlns:r="http://schemas.openxmlformats.org/officeDocument/2006/relationships" xmlns:w14="http://schemas.microsoft.com/office/word/2010/wordml">
               <w:rPr>
-                <w:rFonts w:ascii="Roboto Condensed" w:hAnsi="Helvetica" w:eastAsia="Helvetica" w:cs="Helvetica"/>
+                <w:rFonts w:ascii="Arial Narrow" w:hAnsi="Helvetica" w:eastAsia="Helvetica" w:cs="Helvetica"/>
                 <w:sz w:val="18"/>
                 <w:szCs w:val="18"/>
                 <w:color w:val="000000"/>
@@ -5416,7 +5416,7 @@
             </w:pPr>
             <w:r xmlns:w="http://schemas.openxmlformats.org/wordprocessingml/2006/main" xmlns:wp="http://schemas.openxmlformats.org/drawingml/2006/wordprocessingDrawing" xmlns:r="http://schemas.openxmlformats.org/officeDocument/2006/relationships" xmlns:w14="http://schemas.microsoft.com/office/word/2010/wordml">
               <w:rPr>
-                <w:rFonts w:ascii="Roboto Condensed" w:hAnsi="Helvetica" w:eastAsia="Helvetica" w:cs="Helvetica"/>
+                <w:rFonts w:ascii="Arial Narrow" w:hAnsi="Helvetica" w:eastAsia="Helvetica" w:cs="Helvetica"/>
                 <w:sz w:val="18"/>
                 <w:szCs w:val="18"/>
                 <w:color w:val="000000"/>
@@ -5429,7 +5429,7 @@
       <w:tr>
         <w:trPr>
           <w:cantSplit/>
-          <w:trHeight w:val="542" w:hRule="auto"/>
+          <w:trHeight w:val="544" w:hRule="auto"/>
         </w:trPr>
         <w:tc>
           <w:tcPr>
@@ -5451,7 +5451,7 @@
             </w:pPr>
             <w:r xmlns:w="http://schemas.openxmlformats.org/wordprocessingml/2006/main" xmlns:wp="http://schemas.openxmlformats.org/drawingml/2006/wordprocessingDrawing" xmlns:r="http://schemas.openxmlformats.org/officeDocument/2006/relationships" xmlns:w14="http://schemas.microsoft.com/office/word/2010/wordml">
               <w:rPr>
-                <w:rFonts w:ascii="Roboto Condensed" w:hAnsi="Helvetica" w:eastAsia="Helvetica" w:cs="Helvetica"/>
+                <w:rFonts w:ascii="Arial Narrow" w:hAnsi="Helvetica" w:eastAsia="Helvetica" w:cs="Helvetica"/>
                 <w:sz w:val="18"/>
                 <w:szCs w:val="18"/>
                 <w:color w:val="000000"/>
@@ -5480,7 +5480,7 @@
             </w:pPr>
             <w:r xmlns:w="http://schemas.openxmlformats.org/wordprocessingml/2006/main" xmlns:wp="http://schemas.openxmlformats.org/drawingml/2006/wordprocessingDrawing" xmlns:r="http://schemas.openxmlformats.org/officeDocument/2006/relationships" xmlns:w14="http://schemas.microsoft.com/office/word/2010/wordml">
               <w:rPr>
-                <w:rFonts w:ascii="Roboto Condensed" w:hAnsi="Helvetica" w:eastAsia="Helvetica" w:cs="Helvetica"/>
+                <w:rFonts w:ascii="Arial Narrow" w:hAnsi="Helvetica" w:eastAsia="Helvetica" w:cs="Helvetica"/>
                 <w:sz w:val="18"/>
                 <w:szCs w:val="18"/>
                 <w:color w:val="000000"/>
@@ -5509,7 +5509,7 @@
             </w:pPr>
             <w:r xmlns:w="http://schemas.openxmlformats.org/wordprocessingml/2006/main" xmlns:wp="http://schemas.openxmlformats.org/drawingml/2006/wordprocessingDrawing" xmlns:r="http://schemas.openxmlformats.org/officeDocument/2006/relationships" xmlns:w14="http://schemas.microsoft.com/office/word/2010/wordml">
               <w:rPr>
-                <w:rFonts w:ascii="Roboto Condensed" w:hAnsi="Helvetica" w:eastAsia="Helvetica" w:cs="Helvetica"/>
+                <w:rFonts w:ascii="Arial Narrow" w:hAnsi="Helvetica" w:eastAsia="Helvetica" w:cs="Helvetica"/>
                 <w:sz w:val="18"/>
                 <w:szCs w:val="18"/>
                 <w:color w:val="000000"/>
@@ -5522,7 +5522,7 @@
       <w:tr>
         <w:trPr>
           <w:cantSplit/>
-          <w:trHeight w:val="542" w:hRule="auto"/>
+          <w:trHeight w:val="544" w:hRule="auto"/>
         </w:trPr>
         <w:tc>
           <w:tcPr>
@@ -5544,7 +5544,7 @@
             </w:pPr>
             <w:r xmlns:w="http://schemas.openxmlformats.org/wordprocessingml/2006/main" xmlns:wp="http://schemas.openxmlformats.org/drawingml/2006/wordprocessingDrawing" xmlns:r="http://schemas.openxmlformats.org/officeDocument/2006/relationships" xmlns:w14="http://schemas.microsoft.com/office/word/2010/wordml">
               <w:rPr>
-                <w:rFonts w:ascii="Roboto Condensed" w:hAnsi="Helvetica" w:eastAsia="Helvetica" w:cs="Helvetica"/>
+                <w:rFonts w:ascii="Arial Narrow" w:hAnsi="Helvetica" w:eastAsia="Helvetica" w:cs="Helvetica"/>
                 <w:sz w:val="18"/>
                 <w:szCs w:val="18"/>
                 <w:color w:val="000000"/>
@@ -5573,7 +5573,7 @@
             </w:pPr>
             <w:r xmlns:w="http://schemas.openxmlformats.org/wordprocessingml/2006/main" xmlns:wp="http://schemas.openxmlformats.org/drawingml/2006/wordprocessingDrawing" xmlns:r="http://schemas.openxmlformats.org/officeDocument/2006/relationships" xmlns:w14="http://schemas.microsoft.com/office/word/2010/wordml">
               <w:rPr>
-                <w:rFonts w:ascii="Roboto Condensed" w:hAnsi="Helvetica" w:eastAsia="Helvetica" w:cs="Helvetica"/>
+                <w:rFonts w:ascii="Arial Narrow" w:hAnsi="Helvetica" w:eastAsia="Helvetica" w:cs="Helvetica"/>
                 <w:sz w:val="18"/>
                 <w:szCs w:val="18"/>
                 <w:color w:val="000000"/>
@@ -5602,7 +5602,7 @@
             </w:pPr>
             <w:r xmlns:w="http://schemas.openxmlformats.org/wordprocessingml/2006/main" xmlns:wp="http://schemas.openxmlformats.org/drawingml/2006/wordprocessingDrawing" xmlns:r="http://schemas.openxmlformats.org/officeDocument/2006/relationships" xmlns:w14="http://schemas.microsoft.com/office/word/2010/wordml">
               <w:rPr>
-                <w:rFonts w:ascii="Roboto Condensed" w:hAnsi="Helvetica" w:eastAsia="Helvetica" w:cs="Helvetica"/>
+                <w:rFonts w:ascii="Arial Narrow" w:hAnsi="Helvetica" w:eastAsia="Helvetica" w:cs="Helvetica"/>
                 <w:sz w:val="18"/>
                 <w:szCs w:val="18"/>
                 <w:color w:val="000000"/>
@@ -5615,7 +5615,7 @@
       <w:tr>
         <w:trPr>
           <w:cantSplit/>
-          <w:trHeight w:val="542" w:hRule="auto"/>
+          <w:trHeight w:val="544" w:hRule="auto"/>
         </w:trPr>
         <w:tc>
           <w:tcPr>
@@ -5637,7 +5637,7 @@
             </w:pPr>
             <w:r xmlns:w="http://schemas.openxmlformats.org/wordprocessingml/2006/main" xmlns:wp="http://schemas.openxmlformats.org/drawingml/2006/wordprocessingDrawing" xmlns:r="http://schemas.openxmlformats.org/officeDocument/2006/relationships" xmlns:w14="http://schemas.microsoft.com/office/word/2010/wordml">
               <w:rPr>
-                <w:rFonts w:ascii="Roboto Condensed" w:hAnsi="Helvetica" w:eastAsia="Helvetica" w:cs="Helvetica"/>
+                <w:rFonts w:ascii="Arial Narrow" w:hAnsi="Helvetica" w:eastAsia="Helvetica" w:cs="Helvetica"/>
                 <w:sz w:val="18"/>
                 <w:szCs w:val="18"/>
                 <w:color w:val="000000"/>
@@ -5666,7 +5666,7 @@
             </w:pPr>
             <w:r xmlns:w="http://schemas.openxmlformats.org/wordprocessingml/2006/main" xmlns:wp="http://schemas.openxmlformats.org/drawingml/2006/wordprocessingDrawing" xmlns:r="http://schemas.openxmlformats.org/officeDocument/2006/relationships" xmlns:w14="http://schemas.microsoft.com/office/word/2010/wordml">
               <w:rPr>
-                <w:rFonts w:ascii="Roboto Condensed" w:hAnsi="Helvetica" w:eastAsia="Helvetica" w:cs="Helvetica"/>
+                <w:rFonts w:ascii="Arial Narrow" w:hAnsi="Helvetica" w:eastAsia="Helvetica" w:cs="Helvetica"/>
                 <w:sz w:val="18"/>
                 <w:szCs w:val="18"/>
                 <w:color w:val="000000"/>
@@ -5695,7 +5695,7 @@
             </w:pPr>
             <w:r xmlns:w="http://schemas.openxmlformats.org/wordprocessingml/2006/main" xmlns:wp="http://schemas.openxmlformats.org/drawingml/2006/wordprocessingDrawing" xmlns:r="http://schemas.openxmlformats.org/officeDocument/2006/relationships" xmlns:w14="http://schemas.microsoft.com/office/word/2010/wordml">
               <w:rPr>
-                <w:rFonts w:ascii="Roboto Condensed" w:hAnsi="Helvetica" w:eastAsia="Helvetica" w:cs="Helvetica"/>
+                <w:rFonts w:ascii="Arial Narrow" w:hAnsi="Helvetica" w:eastAsia="Helvetica" w:cs="Helvetica"/>
                 <w:sz w:val="18"/>
                 <w:szCs w:val="18"/>
                 <w:color w:val="000000"/>
@@ -5708,7 +5708,7 @@
       <w:tr>
         <w:trPr>
           <w:cantSplit/>
-          <w:trHeight w:val="542" w:hRule="auto"/>
+          <w:trHeight w:val="544" w:hRule="auto"/>
         </w:trPr>
         <w:tc>
           <w:tcPr>
@@ -5732,7 +5732,7 @@
             </w:pPr>
             <w:r xmlns:w="http://schemas.openxmlformats.org/wordprocessingml/2006/main" xmlns:wp="http://schemas.openxmlformats.org/drawingml/2006/wordprocessingDrawing" xmlns:r="http://schemas.openxmlformats.org/officeDocument/2006/relationships" xmlns:w14="http://schemas.microsoft.com/office/word/2010/wordml">
               <w:rPr>
-                <w:rFonts w:ascii="Roboto Condensed" w:hAnsi="Helvetica" w:eastAsia="Helvetica" w:cs="Helvetica"/>
+                <w:rFonts w:ascii="Arial Narrow" w:hAnsi="Helvetica" w:eastAsia="Helvetica" w:cs="Helvetica"/>
                 <w:sz w:val="18"/>
                 <w:szCs w:val="18"/>
                 <w:color w:val="000000"/>
@@ -5763,7 +5763,7 @@
             </w:pPr>
             <w:r xmlns:w="http://schemas.openxmlformats.org/wordprocessingml/2006/main" xmlns:wp="http://schemas.openxmlformats.org/drawingml/2006/wordprocessingDrawing" xmlns:r="http://schemas.openxmlformats.org/officeDocument/2006/relationships" xmlns:w14="http://schemas.microsoft.com/office/word/2010/wordml">
               <w:rPr>
-                <w:rFonts w:ascii="Roboto Condensed" w:hAnsi="Helvetica" w:eastAsia="Helvetica" w:cs="Helvetica"/>
+                <w:rFonts w:ascii="Arial Narrow" w:hAnsi="Helvetica" w:eastAsia="Helvetica" w:cs="Helvetica"/>
                 <w:sz w:val="18"/>
                 <w:szCs w:val="18"/>
                 <w:color w:val="000000"/>
@@ -5794,7 +5794,7 @@
             </w:pPr>
             <w:r xmlns:w="http://schemas.openxmlformats.org/wordprocessingml/2006/main" xmlns:wp="http://schemas.openxmlformats.org/drawingml/2006/wordprocessingDrawing" xmlns:r="http://schemas.openxmlformats.org/officeDocument/2006/relationships" xmlns:w14="http://schemas.microsoft.com/office/word/2010/wordml">
               <w:rPr>
-                <w:rFonts w:ascii="Roboto Condensed" w:hAnsi="Helvetica" w:eastAsia="Helvetica" w:cs="Helvetica"/>
+                <w:rFonts w:ascii="Arial Narrow" w:hAnsi="Helvetica" w:eastAsia="Helvetica" w:cs="Helvetica"/>
                 <w:sz w:val="18"/>
                 <w:szCs w:val="18"/>
                 <w:color w:val="000000"/>

</xml_diff>